<commit_message>
rtc progress. through methods.
</commit_message>
<xml_diff>
--- a/Reviews/RTC ECO-24-0234 Scott 2025.06.06.docx
+++ b/Reviews/RTC ECO-24-0234 Scott 2025.06.06.docx
@@ -190,7 +190,13 @@
         <w:t xml:space="preserve">Abstract: We have added a sentence clarifying </w:t>
       </w:r>
       <w:r>
-        <w:t xml:space="preserve">which hydrologic metrics were </w:t>
+        <w:t>which hydrologic metrics were</w:t>
+      </w:r>
+      <w:r>
+        <w:t xml:space="preserve"> included and which were designed for this study,</w:t>
+      </w:r>
+      <w:r>
+        <w:t xml:space="preserve"> </w:t>
       </w:r>
       <w:r>
         <w:t>found to be most important</w:t>
@@ -260,7 +266,10 @@
         </w:numPr>
       </w:pPr>
       <w:r>
-        <w:t>Foundational work on natural flow regimes (Poff et al 97) and ecological responses to altered flow regimes (Poff and Zimmerman 2010)</w:t>
+        <w:t xml:space="preserve">Foundational work on natural flow regimes (Poff et al 97) and ecological responses to altered flow </w:t>
+      </w:r>
+      <w:r>
+        <w:t>regimes (Poff and Zimmerman 2010)</w:t>
       </w:r>
     </w:p>
     <w:p>
@@ -275,7 +284,10 @@
         <w:t>Indicators of Hydrologic Alteration</w:t>
       </w:r>
       <w:r>
-        <w:t xml:space="preserve"> (Richter 1996)</w:t>
+        <w:t xml:space="preserve"> (</w:t>
+      </w:r>
+      <w:r>
+        <w:t>Richter 1996)</w:t>
       </w:r>
     </w:p>
     <w:p>
@@ -372,27 +384,16 @@
         </w:numPr>
       </w:pPr>
       <w:r>
-        <w:rPr>
-          <w:highlight w:val="yellow"/>
-        </w:rPr>
-        <w:t xml:space="preserve">We have </w:t>
-      </w:r>
-      <w:r>
-        <w:rPr>
-          <w:highlight w:val="yellow"/>
-        </w:rPr>
-        <w:t>added citations to the IHA metrics and ELOHA approaches and cited the three</w:t>
-      </w:r>
-      <w:r>
-        <w:t xml:space="preserve"> papers alluded to in the comment (Richter et al. 2016, Poff et al. 2010, </w:t>
-      </w:r>
-      <w:proofErr w:type="spellStart"/>
-      <w:r>
-        <w:t>McManamay</w:t>
-      </w:r>
-      <w:proofErr w:type="spellEnd"/>
-      <w:r>
-        <w:t xml:space="preserve"> et al 2013).</w:t>
+        <w:t>This section has been revised such that the sentence “Hydrologic predictors range widely” has been moved to the supplement. In this section of the introduction we</w:t>
+      </w:r>
+      <w:r>
+        <w:t xml:space="preserve"> have added citations to the IHA metrics and ELOHA approaches and cited the three papers (Richter et al. </w:t>
+      </w:r>
+      <w:r>
+        <w:t>1996</w:t>
+      </w:r>
+      <w:r>
+        <w:t>, Poff et al. 2010, McManamay et al 2013).</w:t>
       </w:r>
     </w:p>
     <w:p>
@@ -404,7 +405,25 @@
         </w:numPr>
       </w:pPr>
       <w:r>
-        <w:t>The exclusion of the Functional Flows literature is an oversight that we are happy to correct (see response to comment on Pg 4 line 40).</w:t>
+        <w:t xml:space="preserve">The </w:t>
+      </w:r>
+      <w:r>
+        <w:t xml:space="preserve">lack </w:t>
+      </w:r>
+      <w:r>
+        <w:t xml:space="preserve">of </w:t>
+      </w:r>
+      <w:r>
+        <w:t xml:space="preserve">key citations in </w:t>
+      </w:r>
+      <w:r>
+        <w:t>the Functional Flows literature is an oversight</w:t>
+      </w:r>
+      <w:r>
+        <w:t>; thank you for the opportunity to correct this</w:t>
+      </w:r>
+      <w:r>
+        <w:t xml:space="preserve"> (see response to comment on Pg 4 line 40).</w:t>
       </w:r>
     </w:p>
     <w:p>
@@ -451,23 +470,7 @@
           <w:i/>
           <w:iCs/>
         </w:rPr>
-        <w:t xml:space="preserve">“On page 6, there is a discussion of what an ideal framework would be to translate relationships between flow and ecological response to water management actions and decisions. This is specifically what the Functional Flows approach and the related CA </w:t>
-      </w:r>
-      <w:proofErr w:type="spellStart"/>
-      <w:r>
-        <w:rPr>
-          <w:i/>
-          <w:iCs/>
-        </w:rPr>
-        <w:t>Eflows</w:t>
-      </w:r>
-      <w:proofErr w:type="spellEnd"/>
-      <w:r>
-        <w:rPr>
-          <w:i/>
-          <w:iCs/>
-        </w:rPr>
-        <w:t xml:space="preserve"> Framework describe and do”</w:t>
+        <w:t>“On page 6, there is a discussion of what an ideal framework would be to translate relationships between flow and ecological response to water management actions and decisions. This is specifically what the Functional Flows approach and the related CA Eflows Framework describe and do”</w:t>
       </w:r>
     </w:p>
     <w:p>
@@ -513,15 +516,7 @@
         </w:numPr>
       </w:pPr>
       <w:r>
-        <w:t xml:space="preserve">It does not predict flow changes due to management actions (at least not in the same way as a </w:t>
-      </w:r>
-      <w:proofErr w:type="gramStart"/>
-      <w:r>
-        <w:t>physically-based</w:t>
-      </w:r>
-      <w:proofErr w:type="gramEnd"/>
-      <w:r>
-        <w:t xml:space="preserve"> hydrologic model, which is our baseline expectation)</w:t>
+        <w:t>It does not predict flow changes due to management actions (at least not in the same way as a physically-based hydrologic model, which is our baseline expectation)</w:t>
       </w:r>
     </w:p>
     <w:p>
@@ -604,6 +599,7 @@
         </w:numPr>
       </w:pPr>
       <w:r>
+        <w:lastRenderedPageBreak/>
         <w:t>W</w:t>
       </w:r>
       <w:r>
@@ -613,35 +609,19 @@
         <w:t xml:space="preserve"> included fish sampling locations on the site map and </w:t>
       </w:r>
       <w:r>
-        <w:rPr>
-          <w:highlight w:val="yellow"/>
-        </w:rPr>
         <w:t>clarified references</w:t>
       </w:r>
       <w:r>
-        <w:rPr>
-          <w:highlight w:val="yellow"/>
-        </w:rPr>
         <w:t xml:space="preserve"> </w:t>
       </w:r>
       <w:r>
-        <w:rPr>
-          <w:highlight w:val="yellow"/>
-        </w:rPr>
         <w:t xml:space="preserve">to reports </w:t>
       </w:r>
       <w:r>
-        <w:rPr>
-          <w:highlight w:val="yellow"/>
-        </w:rPr>
-        <w:t>describing the fish sampling</w:t>
-      </w:r>
-      <w:r>
-        <w:t xml:space="preserve"> and monitoring of multiple </w:t>
-      </w:r>
-      <w:r>
-        <w:lastRenderedPageBreak/>
-        <w:t xml:space="preserve">life stages over the past two decades, and we have added the </w:t>
+        <w:t>describing the fish sampling and monitor</w:t>
+      </w:r>
+      <w:r>
+        <w:t xml:space="preserve">ing of multiple life stages over the past two decades, and we have added the </w:t>
       </w:r>
       <w:r>
         <w:t>primary monitoring locations to the study map</w:t>
@@ -662,19 +642,34 @@
         <w:t xml:space="preserve">We have </w:t>
       </w:r>
       <w:r>
-        <w:rPr>
-          <w:highlight w:val="yellow"/>
-        </w:rPr>
-        <w:t>indicated reaches</w:t>
+        <w:t xml:space="preserve">indicated </w:t>
+      </w:r>
+      <w:r>
+        <w:t xml:space="preserve">a key </w:t>
+      </w:r>
+      <w:r>
+        <w:t>reach</w:t>
       </w:r>
       <w:r>
         <w:t xml:space="preserve"> </w:t>
       </w:r>
       <w:r>
-        <w:t xml:space="preserve">that typically become dewatered in a dry year </w:t>
-      </w:r>
-      <w:r>
-        <w:t xml:space="preserve">on the study map. </w:t>
+        <w:t>that typically become</w:t>
+      </w:r>
+      <w:r>
+        <w:t>s</w:t>
+      </w:r>
+      <w:r>
+        <w:t xml:space="preserve"> dewatered in a dry year </w:t>
+      </w:r>
+      <w:r>
+        <w:t>on the study map</w:t>
+      </w:r>
+      <w:r>
+        <w:t>, and added text referencing it when discussing coho spawning preferences</w:t>
+      </w:r>
+      <w:r>
+        <w:t xml:space="preserve">. </w:t>
       </w:r>
     </w:p>
     <w:p>
@@ -786,15 +781,7 @@
         <w:t>Section 3.4:</w:t>
       </w:r>
       <w:r>
-        <w:t xml:space="preserve"> We have improved the analysis by screening the hydrologic predictors for collinearity (R greater than 0.7) and selecting a </w:t>
-      </w:r>
-      <w:proofErr w:type="gramStart"/>
-      <w:r>
-        <w:t>subset predictors</w:t>
-      </w:r>
-      <w:proofErr w:type="gramEnd"/>
-      <w:r>
-        <w:t xml:space="preserve"> to represent hydrologic conditions in all seasons while minimizing redundancy in the predictor data.</w:t>
+        <w:t xml:space="preserve"> We have improved the analysis by screening the hydrologic predictors for collinearity (R greater than 0.7) and selecting a subset predictors to represent hydrologic conditions in all seasons while minimizing redundancy in the predictor data.</w:t>
       </w:r>
     </w:p>
     <w:p>
@@ -911,15 +898,7 @@
         <w:t>clarifying text</w:t>
       </w:r>
       <w:r>
-        <w:t xml:space="preserve"> – lambda was only included in the minimization equation, not in the predictive HB model. </w:t>
-      </w:r>
-      <w:proofErr w:type="gramStart"/>
-      <w:r>
-        <w:t>Also</w:t>
-      </w:r>
-      <w:proofErr w:type="gramEnd"/>
-      <w:r>
-        <w:t xml:space="preserve"> lambda not selected as 0]</w:t>
+        <w:t xml:space="preserve"> – lambda was only included in the minimization equation, not in the predictive HB model. Also lambda not selected as 0]</w:t>
       </w:r>
     </w:p>
     <w:p>
@@ -939,7 +918,11 @@
         <w:t xml:space="preserve">Section 4.1, Fig 6: Some metrics with no major changes over time were included (i.e. wet season median baseflow) to provide </w:t>
       </w:r>
       <w:r>
-        <w:t xml:space="preserve">some context that while dramatic changes are occurring in the flow regime, some quantifiable phenomena are remaining the same over time. We have </w:t>
+        <w:t xml:space="preserve">some context that while dramatic changes are occurring in the flow regime, some quantifiable phenomena are remaining the </w:t>
+      </w:r>
+      <w:r>
+        <w:lastRenderedPageBreak/>
+        <w:t xml:space="preserve">same over time. We have </w:t>
       </w:r>
       <w:r>
         <w:rPr>
@@ -960,7 +943,6 @@
         </w:numPr>
       </w:pPr>
       <w:r>
-        <w:lastRenderedPageBreak/>
         <w:t>Section 4.2: Agreed, the flow-ecology relationships are very multifaceted, and thus better reflected by multi-parameter statistics. [the order of influence of those metrics is typically related to the strength of individual correlation coefficients - c</w:t>
       </w:r>
       <w:r>
@@ -1023,13 +1005,8 @@
           <w:numId w:val="6"/>
         </w:numPr>
       </w:pPr>
-      <w:proofErr w:type="gramStart"/>
-      <w:r>
-        <w:t>Pg ?</w:t>
-      </w:r>
-      <w:proofErr w:type="gramEnd"/>
-      <w:r>
-        <w:t xml:space="preserve"> lines 47-51</w:t>
+      <w:r>
+        <w:t>Pg ? lines 47-51</w:t>
       </w:r>
     </w:p>
     <w:p>
@@ -1236,12 +1213,12 @@
         <w:rPr>
           <w:u w:val="single"/>
         </w:rPr>
+        <w:lastRenderedPageBreak/>
         <w:t>Discussion parts</w:t>
       </w:r>
     </w:p>
     <w:p>
       <w:r>
-        <w:lastRenderedPageBreak/>
         <w:t xml:space="preserve">I think we have a fundamental difference of approach or objective. It seems like you are super focused on predicting extinction risk. </w:t>
       </w:r>
     </w:p>
@@ -1315,15 +1292,7 @@
         </w:numPr>
       </w:pPr>
       <w:r>
-        <w:t>“</w:t>
-      </w:r>
-      <w:proofErr w:type="gramStart"/>
-      <w:r>
-        <w:t>leverages</w:t>
-      </w:r>
-      <w:proofErr w:type="gramEnd"/>
-      <w:r>
-        <w:t xml:space="preserve"> temporal autocorrelation”</w:t>
+        <w:t>“leverages temporal autocorrelation”</w:t>
       </w:r>
     </w:p>
     <w:p>
@@ -1335,15 +1304,7 @@
         </w:numPr>
       </w:pPr>
       <w:r>
-        <w:t>“</w:t>
-      </w:r>
-      <w:proofErr w:type="gramStart"/>
-      <w:r>
-        <w:t>quantify</w:t>
-      </w:r>
-      <w:proofErr w:type="gramEnd"/>
-      <w:r>
-        <w:t xml:space="preserve"> abiotic drivers of population dynamics”</w:t>
+        <w:t>“quantify abiotic drivers of population dynamics”</w:t>
       </w:r>
     </w:p>
     <w:p>
@@ -1367,15 +1328,7 @@
         </w:numPr>
       </w:pPr>
       <w:r>
-        <w:t>“</w:t>
-      </w:r>
-      <w:proofErr w:type="gramStart"/>
-      <w:r>
-        <w:t>while</w:t>
-      </w:r>
-      <w:proofErr w:type="gramEnd"/>
-      <w:r>
-        <w:t xml:space="preserve"> accounting for observation error”</w:t>
+        <w:t>“while accounting for observation error”</w:t>
       </w:r>
     </w:p>
     <w:p>
@@ -1435,15 +1388,7 @@
         </w:numPr>
       </w:pPr>
       <w:r>
-        <w:t xml:space="preserve">What is </w:t>
-      </w:r>
-      <w:proofErr w:type="spellStart"/>
-      <w:r>
-        <w:t>x_t</w:t>
-      </w:r>
-      <w:proofErr w:type="spellEnd"/>
-      <w:r>
-        <w:t>?</w:t>
+        <w:t>What is x_t?</w:t>
       </w:r>
     </w:p>
     <w:p>
@@ -1455,15 +1400,7 @@
         </w:numPr>
       </w:pPr>
       <w:r>
-        <w:t xml:space="preserve">Z matrix is site-specific </w:t>
-      </w:r>
-      <w:proofErr w:type="gramStart"/>
-      <w:r>
-        <w:t>observations?</w:t>
-      </w:r>
-      <w:proofErr w:type="gramEnd"/>
-      <w:r>
-        <w:t xml:space="preserve"> What is the data structure?</w:t>
+        <w:t>Z matrix is site-specific observations? What is the data structure?</w:t>
       </w:r>
     </w:p>
     <w:p>
@@ -1487,15 +1424,7 @@
         </w:numPr>
       </w:pPr>
       <w:r>
-        <w:t xml:space="preserve">Abundance data </w:t>
-      </w:r>
-      <w:proofErr w:type="spellStart"/>
-      <w:r>
-        <w:t>logtransformed</w:t>
-      </w:r>
-      <w:proofErr w:type="spellEnd"/>
-      <w:r>
-        <w:t>.</w:t>
+        <w:t>Abundance data logtransformed.</w:t>
       </w:r>
     </w:p>
     <w:p>
@@ -1507,15 +1436,7 @@
         </w:numPr>
       </w:pPr>
       <w:r>
-        <w:t xml:space="preserve">Then, used the best model for each flow metric (selected with </w:t>
-      </w:r>
-      <w:proofErr w:type="spellStart"/>
-      <w:r>
-        <w:t>AICc</w:t>
-      </w:r>
-      <w:proofErr w:type="spellEnd"/>
-      <w:r>
-        <w:t>).</w:t>
+        <w:t>Then, used the best model for each flow metric (selected with AICc).</w:t>
       </w:r>
     </w:p>
     <w:p>
@@ -1527,13 +1448,8 @@
         </w:numPr>
       </w:pPr>
       <w:r>
-        <w:t xml:space="preserve"> Each flow metric has a coefficient for each </w:t>
-      </w:r>
-      <w:proofErr w:type="gramStart"/>
-      <w:r>
-        <w:t>species?</w:t>
-      </w:r>
-      <w:proofErr w:type="gramEnd"/>
+        <w:t xml:space="preserve"> Each flow metric has a coefficient for each species?</w:t>
+      </w:r>
     </w:p>
     <w:p>
       <w:pPr>
@@ -1611,6 +1527,7 @@
     </w:p>
     <w:p>
       <w:r>
+        <w:lastRenderedPageBreak/>
         <w:t>Alignment of functional flows to life stage</w:t>
       </w:r>
     </w:p>
@@ -1623,7 +1540,6 @@
         </w:numPr>
       </w:pPr>
       <w:r>
-        <w:lastRenderedPageBreak/>
         <w:t>For sure, the alignment to different life stages needs more explanation.</w:t>
       </w:r>
     </w:p>
@@ -1674,13 +1590,8 @@
     </w:p>
     <w:p>
       <w:r>
-        <w:t xml:space="preserve">Potential other </w:t>
-      </w:r>
-      <w:proofErr w:type="gramStart"/>
-      <w:r>
-        <w:t>statistical  methods</w:t>
-      </w:r>
-      <w:proofErr w:type="gramEnd"/>
+        <w:t>Potential other statistical  methods</w:t>
+      </w:r>
     </w:p>
     <w:p>
       <w:pPr>
@@ -2032,13 +1943,8 @@
         </w:numPr>
       </w:pPr>
       <w:r>
-        <w:t xml:space="preserve">What trying to get out of it: quasi-extinction forecast vs </w:t>
-      </w:r>
-      <w:proofErr w:type="gramStart"/>
-      <w:r>
-        <w:t>single-species</w:t>
-      </w:r>
-      <w:proofErr w:type="gramEnd"/>
+        <w:t>What trying to get out of it: quasi-extinction forecast vs single-species</w:t>
+      </w:r>
     </w:p>
     <w:p>
       <w:pPr>
@@ -2049,15 +1955,7 @@
         </w:numPr>
       </w:pPr>
       <w:r>
-        <w:t xml:space="preserve">Can’t have one </w:t>
-      </w:r>
-      <w:proofErr w:type="gramStart"/>
-      <w:r>
-        <w:t>fish  function</w:t>
-      </w:r>
-      <w:proofErr w:type="gramEnd"/>
-      <w:r>
-        <w:t>, that’s impossible</w:t>
+        <w:t>Can’t have one fish  function, that’s impossible</w:t>
       </w:r>
     </w:p>
     <w:p>
@@ -2081,13 +1979,8 @@
         </w:numPr>
       </w:pPr>
       <w:r>
-        <w:t xml:space="preserve">What’s a hydrologic benefit </w:t>
-      </w:r>
-      <w:proofErr w:type="spellStart"/>
-      <w:r>
-        <w:t>funcnion</w:t>
-      </w:r>
-      <w:proofErr w:type="spellEnd"/>
+        <w:t>What’s a hydrologic benefit funcnion</w:t>
+      </w:r>
     </w:p>
     <w:p>
       <w:pPr>
@@ -2161,15 +2054,7 @@
         </w:numPr>
       </w:pPr>
       <w:r>
-        <w:t xml:space="preserve">50 </w:t>
-      </w:r>
-      <w:proofErr w:type="spellStart"/>
-      <w:r>
-        <w:t>cfs</w:t>
-      </w:r>
-      <w:proofErr w:type="spellEnd"/>
-      <w:r>
-        <w:t xml:space="preserve"> at FJ could be no French Creek connectivity or full connectivity</w:t>
+        <w:t>50 cfs at FJ could be no French Creek connectivity or full connectivity</w:t>
       </w:r>
     </w:p>
     <w:p>
@@ -2181,15 +2066,8 @@
         </w:numPr>
       </w:pPr>
       <w:r>
-        <w:t xml:space="preserve">A </w:t>
-      </w:r>
-      <w:proofErr w:type="spellStart"/>
-      <w:r>
-        <w:t>gajillion</w:t>
-      </w:r>
-      <w:proofErr w:type="spellEnd"/>
-      <w:r>
-        <w:t xml:space="preserve"> metrics. </w:t>
+        <w:lastRenderedPageBreak/>
+        <w:t xml:space="preserve">A gajillion metrics. </w:t>
       </w:r>
     </w:p>
     <w:p>
@@ -2201,7 +2079,6 @@
         </w:numPr>
       </w:pPr>
       <w:r>
-        <w:lastRenderedPageBreak/>
         <w:t>Connectivity timing</w:t>
       </w:r>
     </w:p>
@@ -2262,13 +2139,8 @@
         </w:numPr>
       </w:pPr>
       <w:r>
-        <w:t xml:space="preserve">Then you define the variable. You define the variable of, the 100% is typically connected at 200 </w:t>
-      </w:r>
-      <w:proofErr w:type="spellStart"/>
-      <w:r>
-        <w:t>cfs</w:t>
-      </w:r>
-      <w:proofErr w:type="spellEnd"/>
+        <w:t>Then you define the variable. You define the variable of, the 100% is typically connected at 200 cfs</w:t>
+      </w:r>
     </w:p>
     <w:p>
       <w:r>

</xml_diff>

<commit_message>
respond to sarah, thomas, leland comments
</commit_message>
<xml_diff>
--- a/Reviews/RTC ECO-24-0234 Scott 2025.06.06.docx
+++ b/Reviews/RTC ECO-24-0234 Scott 2025.06.06.docx
@@ -68,9 +68,6 @@
           <w:numId w:val="2"/>
         </w:numPr>
       </w:pPr>
-      <w:r>
-        <w:t>In the methodology,</w:t>
-      </w:r>
     </w:p>
     <w:p>
       <w:pPr>
@@ -81,13 +78,61 @@
         </w:numPr>
       </w:pPr>
       <w:r>
+        <w:t xml:space="preserve">In the methodology, </w:t>
+      </w:r>
+    </w:p>
+    <w:p>
+      <w:pPr>
+        <w:pStyle w:val="ListParagraph"/>
+        <w:numPr>
+          <w:ilvl w:val="2"/>
+          <w:numId w:val="2"/>
+        </w:numPr>
+      </w:pPr>
+      <w:r>
+        <w:t>w</w:t>
+      </w:r>
+      <w:r>
+        <w:t xml:space="preserve">e have added </w:t>
+      </w:r>
+      <w:r>
+        <w:t>detail and justification for the chosen fish population</w:t>
+      </w:r>
+      <w:r>
+        <w:t xml:space="preserve"> metrics.</w:t>
+      </w:r>
+    </w:p>
+    <w:p>
+      <w:pPr>
+        <w:pStyle w:val="ListParagraph"/>
+        <w:numPr>
+          <w:ilvl w:val="2"/>
+          <w:numId w:val="2"/>
+        </w:numPr>
+      </w:pPr>
+      <w:r>
         <w:t xml:space="preserve">We have added </w:t>
       </w:r>
       <w:r>
-        <w:t>detail and justification for the chosen fish population</w:t>
-      </w:r>
-      <w:r>
-        <w:t xml:space="preserve"> metrics.</w:t>
+        <w:t>a collinearity screening analysis to address</w:t>
+      </w:r>
+      <w:r>
+        <w:t xml:space="preserve"> </w:t>
+      </w:r>
+      <w:r>
+        <w:t>correlation between flow metrics.</w:t>
+      </w:r>
+    </w:p>
+    <w:p>
+      <w:pPr>
+        <w:pStyle w:val="ListParagraph"/>
+        <w:numPr>
+          <w:ilvl w:val="2"/>
+          <w:numId w:val="2"/>
+        </w:numPr>
+      </w:pPr>
+      <w:r>
+        <w:t>We have included additional statistical methods (namely, predicting two different ecological units using MARSS and lasso) in supplementary material and added justification for the selected statistical method.</w:t>
       </w:r>
     </w:p>
     <w:p>
@@ -99,64 +144,39 @@
         </w:numPr>
       </w:pPr>
       <w:r>
-        <w:t xml:space="preserve">We have added </w:t>
-      </w:r>
-      <w:r>
-        <w:t>a collinearity screening analysis to address</w:t>
-      </w:r>
+        <w:t>In the introduction and discussion, w</w:t>
+      </w:r>
+      <w:r>
+        <w:t xml:space="preserve">e have added more information addressing </w:t>
+      </w:r>
+      <w:r>
+        <w:t xml:space="preserve">other studies and their findings on salmon flow </w:t>
+      </w:r>
+      <w:proofErr w:type="gramStart"/>
+      <w:r>
+        <w:t>requirements</w:t>
+      </w:r>
+      <w:r>
+        <w:t>, and</w:t>
+      </w:r>
+      <w:proofErr w:type="gramEnd"/>
       <w:r>
         <w:t xml:space="preserve"> </w:t>
       </w:r>
       <w:r>
-        <w:t>correlation between flow metrics.</w:t>
-      </w:r>
-    </w:p>
-    <w:p>
-      <w:pPr>
-        <w:pStyle w:val="ListParagraph"/>
-        <w:numPr>
-          <w:ilvl w:val="1"/>
-          <w:numId w:val="2"/>
-        </w:numPr>
-      </w:pPr>
-      <w:r>
-        <w:t>We have included additional statistical methods (namely, predicting two different ecological units using MARSS and lasso) in supplementary material and added justification for the selected statistical method.</w:t>
-      </w:r>
-    </w:p>
-    <w:p>
-      <w:pPr>
-        <w:pStyle w:val="ListParagraph"/>
-        <w:numPr>
-          <w:ilvl w:val="1"/>
-          <w:numId w:val="2"/>
-        </w:numPr>
-      </w:pPr>
-      <w:r>
-        <w:t xml:space="preserve">We have added more information in the introduction addressing </w:t>
-      </w:r>
-      <w:r>
-        <w:t>other studies and their findings on salmon flow requirements.</w:t>
-      </w:r>
-    </w:p>
-    <w:p>
-      <w:pPr>
-        <w:pStyle w:val="ListParagraph"/>
-        <w:numPr>
-          <w:ilvl w:val="1"/>
-          <w:numId w:val="2"/>
-        </w:numPr>
-      </w:pPr>
-      <w:r>
-        <w:t xml:space="preserve">In the discussion, we have added text </w:t>
-      </w:r>
-      <w:r>
-        <w:rPr>
-          <w:highlight w:val="yellow"/>
-        </w:rPr>
-        <w:t>analyzing our salmon flow requirement findings in the context of the rest of the literature</w:t>
-      </w:r>
-      <w:r>
-        <w:t xml:space="preserve"> on this topic.</w:t>
+        <w:t xml:space="preserve">added text </w:t>
+      </w:r>
+      <w:r>
+        <w:t xml:space="preserve">analyzing our salmon flow requirement findings in </w:t>
+      </w:r>
+      <w:r>
+        <w:t>this</w:t>
+      </w:r>
+      <w:r>
+        <w:t xml:space="preserve"> context</w:t>
+      </w:r>
+      <w:r>
+        <w:t>.</w:t>
       </w:r>
     </w:p>
     <w:p>
@@ -187,22 +207,40 @@
     </w:p>
     <w:p>
       <w:r>
-        <w:t xml:space="preserve">Abstract: We have added a sentence clarifying </w:t>
-      </w:r>
-      <w:r>
-        <w:t>which hydrologic metrics were</w:t>
-      </w:r>
-      <w:r>
-        <w:t xml:space="preserve"> included and which were designed for this study,</w:t>
-      </w:r>
-      <w:r>
-        <w:t xml:space="preserve"> </w:t>
+        <w:t xml:space="preserve">Abstract: We </w:t>
+      </w:r>
+      <w:r>
+        <w:t xml:space="preserve">removed the text “method for </w:t>
+      </w:r>
+      <w:r>
+        <w:t>empirically</w:t>
+      </w:r>
+      <w:r>
+        <w:t xml:space="preserve"> deriving hydrologic metrics” and </w:t>
+      </w:r>
+      <w:r>
+        <w:t xml:space="preserve">have added a sentence clarifying </w:t>
+      </w:r>
+      <w:r>
+        <w:t xml:space="preserve">which hydrologic metrics </w:t>
+      </w:r>
+      <w:r>
+        <w:t xml:space="preserve">were </w:t>
       </w:r>
       <w:r>
         <w:t>found to be most important</w:t>
       </w:r>
       <w:r>
-        <w:t xml:space="preserve"> in the predictive model.</w:t>
+        <w:t xml:space="preserve"> in the predictive model</w:t>
+      </w:r>
+      <w:r>
+        <w:t xml:space="preserve"> for each species</w:t>
+      </w:r>
+      <w:r>
+        <w:t>.</w:t>
+      </w:r>
+      <w:r>
+        <w:t xml:space="preserve"> In methods we clarified which metrics were newly derived for this study.</w:t>
       </w:r>
     </w:p>
     <w:p>
@@ -213,10 +251,25 @@
         </w:rPr>
       </w:pPr>
       <w:r>
-        <w:t xml:space="preserve">Practitioner Points: We have </w:t>
-      </w:r>
-      <w:r>
-        <w:t>added a sentence</w:t>
+        <w:t>Practitioner Points: We have</w:t>
+      </w:r>
+      <w:r>
+        <w:t xml:space="preserve"> aligned the Practitioner Points </w:t>
+      </w:r>
+      <w:r>
+        <w:t>more clearly with the abstract and</w:t>
+      </w:r>
+      <w:r>
+        <w:t xml:space="preserve"> </w:t>
+      </w:r>
+      <w:r>
+        <w:t xml:space="preserve">added a </w:t>
+      </w:r>
+      <w:r>
+        <w:t xml:space="preserve">clarifying </w:t>
+      </w:r>
+      <w:r>
+        <w:t>sentence</w:t>
       </w:r>
       <w:r>
         <w:t xml:space="preserve"> as specified here. </w:t>
@@ -266,6 +319,7 @@
         </w:numPr>
       </w:pPr>
       <w:r>
+        <w:lastRenderedPageBreak/>
         <w:t xml:space="preserve">Foundational work on natural flow regimes (Poff et al 97) and ecological responses to altered flow </w:t>
       </w:r>
       <w:r>
@@ -347,8 +401,28 @@
         </w:numPr>
       </w:pPr>
       <w:r>
-        <w:lastRenderedPageBreak/>
-        <w:t>California Environmental Flows Framework (Patterson et al 2020; Stein et al 2021)</w:t>
+        <w:t>California Environmental Flows Framework (</w:t>
+      </w:r>
+      <w:r>
+        <w:t>Yarnell et al. 2015; Grantham et al. 2020;</w:t>
+      </w:r>
+      <w:r>
+        <w:t xml:space="preserve"> </w:t>
+      </w:r>
+      <w:r>
+        <w:t>Patterson et al 2020; Stein et al 2021)</w:t>
+      </w:r>
+    </w:p>
+    <w:p>
+      <w:pPr>
+        <w:pStyle w:val="ListParagraph"/>
+        <w:numPr>
+          <w:ilvl w:val="0"/>
+          <w:numId w:val="3"/>
+        </w:numPr>
+      </w:pPr>
+      <w:r>
+        <w:t xml:space="preserve">Pg 5 line 33: </w:t>
       </w:r>
     </w:p>
     <w:p>
@@ -360,19 +434,38 @@
         </w:numPr>
       </w:pPr>
       <w:r>
-        <w:t>Added these citations: Yarnell et al. 2015; Grantham et al. 2020; Stein et al. 2021</w:t>
-      </w:r>
-    </w:p>
-    <w:p>
-      <w:pPr>
-        <w:pStyle w:val="ListParagraph"/>
-        <w:numPr>
-          <w:ilvl w:val="0"/>
-          <w:numId w:val="3"/>
-        </w:numPr>
-      </w:pPr>
-      <w:r>
-        <w:t xml:space="preserve">Pg 5 line 33: </w:t>
+        <w:t xml:space="preserve">This section has been revised such that the sentence “Hydrologic predictors range widely” has been moved to the supplement. In this section of the </w:t>
+      </w:r>
+      <w:proofErr w:type="gramStart"/>
+      <w:r>
+        <w:t>introduction</w:t>
+      </w:r>
+      <w:proofErr w:type="gramEnd"/>
+      <w:r>
+        <w:t xml:space="preserve"> we</w:t>
+      </w:r>
+      <w:r>
+        <w:t xml:space="preserve"> have added citations to the IHA metrics and ELOHA approaches and cited the three papers</w:t>
+      </w:r>
+      <w:r>
+        <w:t xml:space="preserve"> as suggested</w:t>
+      </w:r>
+      <w:r>
+        <w:t xml:space="preserve"> (Richter et al. </w:t>
+      </w:r>
+      <w:r>
+        <w:t>1996</w:t>
+      </w:r>
+      <w:r>
+        <w:t xml:space="preserve">, Poff et al. 2010, </w:t>
+      </w:r>
+      <w:proofErr w:type="spellStart"/>
+      <w:r>
+        <w:t>McManamay</w:t>
+      </w:r>
+      <w:proofErr w:type="spellEnd"/>
+      <w:r>
+        <w:t xml:space="preserve"> et al 2013).</w:t>
       </w:r>
     </w:p>
     <w:p>
@@ -384,16 +477,25 @@
         </w:numPr>
       </w:pPr>
       <w:r>
-        <w:t>This section has been revised such that the sentence “Hydrologic predictors range widely” has been moved to the supplement. In this section of the introduction we</w:t>
-      </w:r>
-      <w:r>
-        <w:t xml:space="preserve"> have added citations to the IHA metrics and ELOHA approaches and cited the three papers (Richter et al. </w:t>
-      </w:r>
-      <w:r>
-        <w:t>1996</w:t>
-      </w:r>
-      <w:r>
-        <w:t>, Poff et al. 2010, McManamay et al 2013).</w:t>
+        <w:t xml:space="preserve">The </w:t>
+      </w:r>
+      <w:r>
+        <w:t xml:space="preserve">lack </w:t>
+      </w:r>
+      <w:r>
+        <w:t xml:space="preserve">of </w:t>
+      </w:r>
+      <w:r>
+        <w:t xml:space="preserve">key citations in </w:t>
+      </w:r>
+      <w:r>
+        <w:t>the Functional Flows literature is an oversight</w:t>
+      </w:r>
+      <w:r>
+        <w:t>; thank you for the opportunity to correct this</w:t>
+      </w:r>
+      <w:r>
+        <w:t xml:space="preserve"> (see response to comment on Pg 4 line 40).</w:t>
       </w:r>
     </w:p>
     <w:p>
@@ -405,46 +507,13 @@
         </w:numPr>
       </w:pPr>
       <w:r>
-        <w:t xml:space="preserve">The </w:t>
-      </w:r>
-      <w:r>
-        <w:t xml:space="preserve">lack </w:t>
-      </w:r>
-      <w:r>
-        <w:t xml:space="preserve">of </w:t>
-      </w:r>
-      <w:r>
-        <w:t xml:space="preserve">key citations in </w:t>
-      </w:r>
-      <w:r>
-        <w:t>the Functional Flows literature is an oversight</w:t>
-      </w:r>
-      <w:r>
-        <w:t>; thank you for the opportunity to correct this</w:t>
-      </w:r>
-      <w:r>
-        <w:t xml:space="preserve"> (see response to comment on Pg 4 line 40).</w:t>
-      </w:r>
-    </w:p>
-    <w:p>
-      <w:pPr>
-        <w:pStyle w:val="ListParagraph"/>
-        <w:numPr>
-          <w:ilvl w:val="1"/>
-          <w:numId w:val="3"/>
-        </w:numPr>
-      </w:pPr>
-      <w:r>
-        <w:t xml:space="preserve">Needs </w:t>
-      </w:r>
-      <w:r>
-        <w:rPr>
-          <w:highlight w:val="cyan"/>
-        </w:rPr>
-        <w:t>further discussion</w:t>
-      </w:r>
-      <w:r>
-        <w:t xml:space="preserve">: </w:t>
+        <w:t xml:space="preserve">We would like to clarify our reasoning in response to this </w:t>
+      </w:r>
+      <w:r>
+        <w:t>comment</w:t>
+      </w:r>
+      <w:r>
+        <w:t>:</w:t>
       </w:r>
     </w:p>
     <w:p>
@@ -470,29 +539,23 @@
           <w:i/>
           <w:iCs/>
         </w:rPr>
-        <w:t>“On page 6, there is a discussion of what an ideal framework would be to translate relationships between flow and ecological response to water management actions and decisions. This is specifically what the Functional Flows approach and the related CA Eflows Framework describe and do”</w:t>
-      </w:r>
-    </w:p>
-    <w:p>
-      <w:pPr>
-        <w:pStyle w:val="ListParagraph"/>
-        <w:numPr>
-          <w:ilvl w:val="2"/>
-          <w:numId w:val="3"/>
-        </w:numPr>
-      </w:pPr>
-      <w:r>
-        <w:t>Manuscript: “</w:t>
-      </w:r>
+        <w:t xml:space="preserve">“On page 6, there is a discussion of what an ideal framework would be to translate relationships between flow and ecological response to water management actions and decisions. This is specifically what the Functional Flows approach and the related CA </w:t>
+      </w:r>
+      <w:proofErr w:type="spellStart"/>
       <w:r>
         <w:rPr>
           <w:i/>
           <w:iCs/>
         </w:rPr>
-        <w:t>An ideal framework for supporting decision-making would involve two key steps, firstly connecting land and water management actions to flow changes, and secondly connecting flow changes to ecological responses</w:t>
-      </w:r>
-      <w:r>
-        <w:t>”</w:t>
+        <w:t>Eflows</w:t>
+      </w:r>
+      <w:proofErr w:type="spellEnd"/>
+      <w:r>
+        <w:rPr>
+          <w:i/>
+          <w:iCs/>
+        </w:rPr>
+        <w:t xml:space="preserve"> Framework describe and do”</w:t>
       </w:r>
     </w:p>
     <w:p>
@@ -504,7 +567,44 @@
         </w:numPr>
       </w:pPr>
       <w:r>
-        <w:t>In my current understanding, the functional flows metric addresses neither of these steps. Can you help me understand what you mean here?</w:t>
+        <w:t>Revised m</w:t>
+      </w:r>
+      <w:r>
+        <w:t>anuscript: “</w:t>
+      </w:r>
+      <w:r>
+        <w:rPr>
+          <w:i/>
+          <w:iCs/>
+        </w:rPr>
+        <w:t>An ideal framework for supporting decision-making would involve two key steps, firstly connecting land and water management actions to flow changes ("management-to-flow"), and secondly connecting flow changes to ecological responses ("flow-to-ecology")</w:t>
+      </w:r>
+      <w:r>
+        <w:t>”</w:t>
+      </w:r>
+    </w:p>
+    <w:p>
+      <w:pPr>
+        <w:pStyle w:val="ListParagraph"/>
+        <w:numPr>
+          <w:ilvl w:val="2"/>
+          <w:numId w:val="3"/>
+        </w:numPr>
+      </w:pPr>
+      <w:r>
+        <w:t xml:space="preserve">In </w:t>
+      </w:r>
+      <w:r>
+        <w:t>our</w:t>
+      </w:r>
+      <w:r>
+        <w:t xml:space="preserve"> understanding, the functional flows </w:t>
+      </w:r>
+      <w:r>
+        <w:t>framework</w:t>
+      </w:r>
+      <w:r>
+        <w:t xml:space="preserve"> addresses neither of these steps. </w:t>
       </w:r>
     </w:p>
     <w:p>
@@ -516,7 +616,21 @@
         </w:numPr>
       </w:pPr>
       <w:r>
-        <w:t>It does not predict flow changes due to management actions (at least not in the same way as a physically-based hydrologic model, which is our baseline expectation)</w:t>
+        <w:t xml:space="preserve">It does not predict flow changes due to management actions (at least not in the same way as a </w:t>
+      </w:r>
+      <w:proofErr w:type="gramStart"/>
+      <w:r>
+        <w:t>physically-based</w:t>
+      </w:r>
+      <w:proofErr w:type="gramEnd"/>
+      <w:r>
+        <w:t xml:space="preserve"> hydrologic model, which is our expectation</w:t>
+      </w:r>
+      <w:r>
+        <w:t xml:space="preserve"> for this study</w:t>
+      </w:r>
+      <w:r>
+        <w:t>)</w:t>
       </w:r>
     </w:p>
     <w:p>
@@ -528,7 +642,27 @@
         </w:numPr>
       </w:pPr>
       <w:r>
-        <w:t>It does not predict quantitative ecological changes due to flow changes; rather it quantifies the flow phenomena known to affect the ecosystem.</w:t>
+        <w:t xml:space="preserve">It does not </w:t>
+      </w:r>
+      <w:r>
+        <w:rPr>
+          <w:i/>
+          <w:iCs/>
+        </w:rPr>
+        <w:t>predict</w:t>
+      </w:r>
+      <w:r>
+        <w:t xml:space="preserve"> quantitative ecological changes due to flow changes; rather it quantifies the flow phenomena </w:t>
+      </w:r>
+      <w:r>
+        <w:rPr>
+          <w:i/>
+          <w:iCs/>
+        </w:rPr>
+        <w:t>known to affect</w:t>
+      </w:r>
+      <w:r>
+        <w:t xml:space="preserve"> the ecosystem.</w:t>
       </w:r>
     </w:p>
     <w:p>
@@ -540,13 +674,19 @@
         </w:numPr>
       </w:pPr>
       <w:r>
-        <w:rPr>
-          <w:highlight w:val="cyan"/>
-        </w:rPr>
-        <w:t>Is this understanding incorrect</w:t>
-      </w:r>
-      <w:r>
-        <w:t>?</w:t>
+        <w:t xml:space="preserve">We remain confident that </w:t>
+      </w:r>
+      <w:r>
+        <w:t>the</w:t>
+      </w:r>
+      <w:r>
+        <w:t xml:space="preserve"> approach </w:t>
+      </w:r>
+      <w:r>
+        <w:t xml:space="preserve">in this study </w:t>
+      </w:r>
+      <w:r>
+        <w:t>represents a new contribution distinct from the existing functional flows framework.</w:t>
       </w:r>
     </w:p>
     <w:p>
@@ -558,6 +698,7 @@
         </w:numPr>
       </w:pPr>
       <w:r>
+        <w:lastRenderedPageBreak/>
         <w:t xml:space="preserve">At the end of the </w:t>
       </w:r>
       <w:r>
@@ -599,7 +740,6 @@
         </w:numPr>
       </w:pPr>
       <w:r>
-        <w:lastRenderedPageBreak/>
         <w:t>W</w:t>
       </w:r>
       <w:r>
@@ -621,13 +761,7 @@
         <w:t>describing the fish sampling and monitor</w:t>
       </w:r>
       <w:r>
-        <w:t xml:space="preserve">ing of multiple life stages over the past two decades, and we have added the </w:t>
-      </w:r>
-      <w:r>
-        <w:t>primary monitoring locations to the study map</w:t>
-      </w:r>
-      <w:r>
-        <w:t>.</w:t>
+        <w:t>ing of multiple life stages over the past two decades.</w:t>
       </w:r>
     </w:p>
     <w:p>
@@ -663,10 +797,18 @@
         <w:t xml:space="preserve"> dewatered in a dry year </w:t>
       </w:r>
       <w:r>
-        <w:t>on the study map</w:t>
-      </w:r>
-      <w:r>
-        <w:t>, and added text referencing it when discussing coho spawning preferences</w:t>
+        <w:t xml:space="preserve">on the study </w:t>
+      </w:r>
+      <w:proofErr w:type="gramStart"/>
+      <w:r>
+        <w:t>map</w:t>
+      </w:r>
+      <w:r>
+        <w:t>, and</w:t>
+      </w:r>
+      <w:proofErr w:type="gramEnd"/>
+      <w:r>
+        <w:t xml:space="preserve"> added text referencing it when discussing coho spawning preferences</w:t>
       </w:r>
       <w:r>
         <w:t xml:space="preserve">. </w:t>
@@ -693,16 +835,19 @@
         </w:numPr>
       </w:pPr>
       <w:r>
-        <w:t xml:space="preserve">Section 2.2.2: We have </w:t>
-      </w:r>
-      <w:r>
-        <w:rPr>
-          <w:highlight w:val="yellow"/>
-        </w:rPr>
-        <w:t>added text highlighting</w:t>
-      </w:r>
-      <w:r>
-        <w:t xml:space="preserve"> that coho over-summer in streams and that this places constraints on habitat suitable for rearing.</w:t>
+        <w:t>Section 2.2.2: We ha</w:t>
+      </w:r>
+      <w:r>
+        <w:t xml:space="preserve">ve added text </w:t>
+      </w:r>
+      <w:r>
+        <w:t xml:space="preserve">and the suggested citations </w:t>
+      </w:r>
+      <w:r>
+        <w:t>highlighting that coho over-summer in</w:t>
+      </w:r>
+      <w:r>
+        <w:t xml:space="preserve"> streams and that this places constraints on habitat suitable for rearing.</w:t>
       </w:r>
     </w:p>
     <w:p>
@@ -726,16 +871,13 @@
         </w:numPr>
       </w:pPr>
       <w:r>
-        <w:t xml:space="preserve">We have </w:t>
-      </w:r>
-      <w:r>
-        <w:rPr>
-          <w:highlight w:val="yellow"/>
-        </w:rPr>
-        <w:t>added text highlighting</w:t>
-      </w:r>
-      <w:r>
-        <w:t xml:space="preserve"> that coho spawning is also influenced by which reaches have continuous summer flow.</w:t>
+        <w:t xml:space="preserve">We </w:t>
+      </w:r>
+      <w:r>
+        <w:t>have added text highlighting th</w:t>
+      </w:r>
+      <w:r>
+        <w:t>at coho spawning is also influenced by which reaches have continuous summer flow.</w:t>
       </w:r>
     </w:p>
     <w:p>
@@ -747,13 +889,18 @@
         </w:numPr>
       </w:pPr>
       <w:r>
-        <w:t>[</w:t>
-      </w:r>
-      <w:r>
-        <w:t>88 metrics</w:t>
-      </w:r>
-      <w:r>
-        <w:t>]</w:t>
+        <w:t xml:space="preserve">The number of metrics (88) in the original manuscript was greater than the 24 in </w:t>
+      </w:r>
+      <w:proofErr w:type="spellStart"/>
+      <w:r>
+        <w:t>Yarnel</w:t>
+      </w:r>
+      <w:proofErr w:type="spellEnd"/>
+      <w:r>
+        <w:t xml:space="preserve"> et al. 2020/Patterson et al. 2020 due t</w:t>
+      </w:r>
+      <w:r>
+        <w:t xml:space="preserve">o 1) some functional flows being included twice, during two different life stages, and 2) a conservatively wide range of flow thresholds for river reconnection timing metrics. We have revised the analysis to include only three flow thresholds, and the number of metrics has been further reduced by the collinearity screening exercise. </w:t>
       </w:r>
     </w:p>
     <w:p>
@@ -765,10 +912,165 @@
         </w:numPr>
       </w:pPr>
       <w:r>
-        <w:t>…</w:t>
-      </w:r>
-    </w:p>
-    <w:p/>
+        <w:t>Additional text has been added explaining the rationale for river reconnection threshold inclusion.</w:t>
+      </w:r>
+    </w:p>
+    <w:p>
+      <w:pPr>
+        <w:pStyle w:val="ListParagraph"/>
+        <w:numPr>
+          <w:ilvl w:val="0"/>
+          <w:numId w:val="4"/>
+        </w:numPr>
+      </w:pPr>
+      <w:r>
+        <w:t>Page 15 line 10</w:t>
+      </w:r>
+      <w:r>
+        <w:t xml:space="preserve"> – a discrete definition of these metrics</w:t>
+      </w:r>
+      <w:r>
+        <w:t>,</w:t>
+      </w:r>
+      <w:r>
+        <w:t xml:space="preserve"> and clarification regarding years when connectivity is never lost</w:t>
+      </w:r>
+      <w:r>
+        <w:t>,</w:t>
+      </w:r>
+      <w:r>
+        <w:t xml:space="preserve"> has been added to this section.</w:t>
+      </w:r>
+    </w:p>
+    <w:p>
+      <w:pPr>
+        <w:pStyle w:val="ListParagraph"/>
+        <w:numPr>
+          <w:ilvl w:val="0"/>
+          <w:numId w:val="4"/>
+        </w:numPr>
+      </w:pPr>
+      <w:r>
+        <w:t xml:space="preserve">Page 15 line 16 - This was an oversight, and we thank the reviewer for highlighting that the correct metric for the presence of scouring flows is Peak_Dur_2. Since it is redundant, we have removed the </w:t>
+      </w:r>
+      <w:r>
+        <w:t>“</w:t>
+      </w:r>
+      <w:r>
+        <w:t>days greater than 90</w:t>
+      </w:r>
+      <w:r>
+        <w:rPr>
+          <w:vertAlign w:val="superscript"/>
+        </w:rPr>
+        <w:t>th</w:t>
+      </w:r>
+      <w:r>
+        <w:t xml:space="preserve"> percentile</w:t>
+      </w:r>
+      <w:r>
+        <w:t>”</w:t>
+      </w:r>
+      <w:r>
+        <w:t xml:space="preserve"> metric from the analysis</w:t>
+      </w:r>
+      <w:r>
+        <w:t>.</w:t>
+      </w:r>
+    </w:p>
+    <w:p>
+      <w:pPr>
+        <w:pStyle w:val="ListParagraph"/>
+        <w:numPr>
+          <w:ilvl w:val="0"/>
+          <w:numId w:val="4"/>
+        </w:numPr>
+      </w:pPr>
+      <w:r>
+        <w:t>Page 15 lines 32-35 – The number of flow thresholds has been reduced, and a collinearity screening exercise was incorporated into the analysis, and the statistical analysis rationale has been expanded.</w:t>
+      </w:r>
+    </w:p>
+    <w:p>
+      <w:pPr>
+        <w:pStyle w:val="ListParagraph"/>
+        <w:numPr>
+          <w:ilvl w:val="0"/>
+          <w:numId w:val="4"/>
+        </w:numPr>
+      </w:pPr>
+      <w:r>
+        <w:t>Figure 5 – The coho life periods have been revised and illustrated in the new Fig. 2. Selection of flow thresholds has been moved to the Methods.</w:t>
+      </w:r>
+    </w:p>
+    <w:p>
+      <w:pPr>
+        <w:pStyle w:val="ListParagraph"/>
+        <w:numPr>
+          <w:ilvl w:val="0"/>
+          <w:numId w:val="4"/>
+        </w:numPr>
+      </w:pPr>
+      <w:r>
+        <w:lastRenderedPageBreak/>
+        <w:t xml:space="preserve">Section 3.2 </w:t>
+      </w:r>
+      <w:r>
+        <w:t>–</w:t>
+      </w:r>
+      <w:r>
+        <w:t xml:space="preserve"> </w:t>
+      </w:r>
+      <w:r>
+        <w:t>Additional text and references have been included to clarify these data sources.</w:t>
+      </w:r>
+    </w:p>
+    <w:p>
+      <w:pPr>
+        <w:pStyle w:val="ListParagraph"/>
+        <w:numPr>
+          <w:ilvl w:val="0"/>
+          <w:numId w:val="4"/>
+        </w:numPr>
+      </w:pPr>
+      <w:r>
+        <w:t xml:space="preserve">Section 3.3 – Supplemental Table 2 was included as an excel file and it might have become poorly formatted when it was converted into a proof for revision. We apologize for this oversight. </w:t>
+      </w:r>
+      <w:r>
+        <w:t xml:space="preserve">It has now been included as 12 </w:t>
+      </w:r>
+      <w:proofErr w:type="spellStart"/>
+      <w:r>
+        <w:t>subtables</w:t>
+      </w:r>
+      <w:proofErr w:type="spellEnd"/>
+      <w:r>
+        <w:t xml:space="preserve"> in the Supplement.</w:t>
+      </w:r>
+    </w:p>
+    <w:p>
+      <w:pPr>
+        <w:pStyle w:val="ListParagraph"/>
+        <w:numPr>
+          <w:ilvl w:val="0"/>
+          <w:numId w:val="4"/>
+        </w:numPr>
+      </w:pPr>
+      <w:r>
+        <w:t>Section 3.3.1 and Page 21 Line 6, 13-14, and subsequent – We agree that this “Brood Year” and “Rearing Year” terminology was confusing and have revised it as reflected in Fig. 2.</w:t>
+      </w:r>
+    </w:p>
+    <w:p>
+      <w:pPr>
+        <w:pStyle w:val="ListParagraph"/>
+        <w:numPr>
+          <w:ilvl w:val="0"/>
+          <w:numId w:val="4"/>
+        </w:numPr>
+      </w:pPr>
+      <w:r>
+        <w:t>Section, 3.3, like section 3.2, needs more clarity – the statistical methodology has been expanded, and model selection rationale has been clarified.</w:t>
+      </w:r>
+    </w:p>
     <w:p>
       <w:pPr>
         <w:pStyle w:val="ListParagraph"/>
@@ -781,7 +1083,27 @@
         <w:t>Section 3.4:</w:t>
       </w:r>
       <w:r>
-        <w:t xml:space="preserve"> We have improved the analysis by screening the hydrologic predictors for collinearity (R greater than 0.7) and selecting a subset predictors to represent hydrologic conditions in all seasons while minimizing redundancy in the predictor data.</w:t>
+        <w:t xml:space="preserve"> We have improved the analysis by screening the hydrologic predictors for collinearity (</w:t>
+      </w:r>
+      <w:r>
+        <w:t>|</w:t>
+      </w:r>
+      <w:r>
+        <w:t>R</w:t>
+      </w:r>
+      <w:r>
+        <w:t>|</w:t>
+      </w:r>
+      <w:r>
+        <w:t xml:space="preserve"> greater than 0.7) and selecting a </w:t>
+      </w:r>
+      <w:proofErr w:type="gramStart"/>
+      <w:r>
+        <w:t>subset predictors</w:t>
+      </w:r>
+      <w:proofErr w:type="gramEnd"/>
+      <w:r>
+        <w:t xml:space="preserve"> to represent hydrologic conditions in all seasons while minimizing redundancy in the predictor data.</w:t>
       </w:r>
     </w:p>
     <w:p>
@@ -793,16 +1115,13 @@
         </w:numPr>
       </w:pPr>
       <w:r>
-        <w:t xml:space="preserve">Section 3.5: This section on the ecological response selection </w:t>
-      </w:r>
-      <w:r>
-        <w:rPr>
-          <w:highlight w:val="yellow"/>
-        </w:rPr>
-        <w:t>was combined</w:t>
-      </w:r>
-      <w:r>
-        <w:t xml:space="preserve"> with the section describing ecological monitoring data (Section 3.2).</w:t>
+        <w:t xml:space="preserve">Section 3.5: This section on the ecological response </w:t>
+      </w:r>
+      <w:r>
+        <w:t>selection was combined w</w:t>
+      </w:r>
+      <w:r>
+        <w:t>ith the section describing ecological monitoring data (Section 3.2).</w:t>
       </w:r>
     </w:p>
     <w:p>
@@ -814,91 +1133,19 @@
         </w:numPr>
       </w:pPr>
       <w:r>
-        <w:t>Section 3.6</w:t>
-      </w:r>
-    </w:p>
-    <w:p>
-      <w:pPr>
-        <w:pStyle w:val="ListParagraph"/>
-        <w:numPr>
-          <w:ilvl w:val="1"/>
-          <w:numId w:val="5"/>
-        </w:numPr>
-      </w:pPr>
-      <w:r>
-        <w:t xml:space="preserve">We have </w:t>
-      </w:r>
-      <w:r>
-        <w:rPr>
-          <w:highlight w:val="magenta"/>
-        </w:rPr>
-        <w:t>included text explaining why</w:t>
-      </w:r>
-      <w:r>
-        <w:t xml:space="preserve"> MARSS or Random Forest modeling was not used / why other methods were not used. </w:t>
-      </w:r>
-    </w:p>
-    <w:p>
-      <w:pPr>
-        <w:pStyle w:val="ListParagraph"/>
-        <w:numPr>
-          <w:ilvl w:val="1"/>
-          <w:numId w:val="5"/>
-        </w:numPr>
-      </w:pPr>
-      <w:r>
-        <w:t xml:space="preserve">We have </w:t>
-      </w:r>
-      <w:r>
-        <w:rPr>
-          <w:highlight w:val="yellow"/>
-        </w:rPr>
-        <w:t>condensed the methods</w:t>
-      </w:r>
-      <w:r>
-        <w:t xml:space="preserve"> as recommended.</w:t>
-      </w:r>
-    </w:p>
-    <w:p>
-      <w:pPr>
-        <w:pStyle w:val="ListParagraph"/>
-        <w:numPr>
-          <w:ilvl w:val="0"/>
-          <w:numId w:val="5"/>
-        </w:numPr>
-      </w:pPr>
-      <w:r>
-        <w:t xml:space="preserve">Sect 3.6.2: We have added text </w:t>
-      </w:r>
-      <w:r>
-        <w:rPr>
-          <w:highlight w:val="yellow"/>
-        </w:rPr>
-        <w:t>explaining that the years that end up being excluded</w:t>
-      </w:r>
-      <w:r>
-        <w:t xml:space="preserve"> depend on the set of functional flows included in the lasso model (i.e., if Fall Pulse magnitude is selected, the years in which no Fall Pulse is recorded are excluded).</w:t>
-      </w:r>
-    </w:p>
-    <w:p>
-      <w:pPr>
-        <w:pStyle w:val="ListParagraph"/>
-        <w:numPr>
-          <w:ilvl w:val="0"/>
-          <w:numId w:val="5"/>
-        </w:numPr>
-      </w:pPr>
-      <w:r>
-        <w:t>Sect 3.7: [</w:t>
-      </w:r>
-      <w:r>
-        <w:rPr>
-          <w:highlight w:val="yellow"/>
-        </w:rPr>
-        <w:t>clarifying text</w:t>
-      </w:r>
-      <w:r>
-        <w:t xml:space="preserve"> – lambda was only included in the minimization equation, not in the predictive HB model. Also lambda not selected as 0]</w:t>
+        <w:t>Section</w:t>
+      </w:r>
+      <w:r>
+        <w:t>s</w:t>
+      </w:r>
+      <w:r>
+        <w:t xml:space="preserve"> 3.6</w:t>
+      </w:r>
+      <w:r>
+        <w:t xml:space="preserve"> through 3.7: </w:t>
+      </w:r>
+      <w:r>
+        <w:t>the statistical methodology has been expanded, and model selection rationale has been clarified.</w:t>
       </w:r>
     </w:p>
     <w:p>
@@ -918,17 +1165,10 @@
         <w:t xml:space="preserve">Section 4.1, Fig 6: Some metrics with no major changes over time were included (i.e. wet season median baseflow) to provide </w:t>
       </w:r>
       <w:r>
-        <w:t xml:space="preserve">some context that while dramatic changes are occurring in the flow regime, some quantifiable phenomena are remaining the </w:t>
-      </w:r>
-      <w:r>
-        <w:lastRenderedPageBreak/>
-        <w:t xml:space="preserve">same over time. We have </w:t>
-      </w:r>
-      <w:r>
-        <w:rPr>
-          <w:highlight w:val="yellow"/>
-        </w:rPr>
-        <w:t>ensured the names of these metrics are the same</w:t>
+        <w:t xml:space="preserve">some context that while dramatic changes are occurring in the flow regime, some quantifiable phenomena are remaining the same over time. We </w:t>
+      </w:r>
+      <w:r>
+        <w:t>have ensured the names of these metrics are the same</w:t>
       </w:r>
       <w:r>
         <w:t xml:space="preserve"> as in the literature and ceff.ucdavis.edu.</w:t>
@@ -943,60 +1183,19 @@
         </w:numPr>
       </w:pPr>
       <w:r>
-        <w:t>Section 4.2: Agreed, the flow-ecology relationships are very multifaceted, and thus better reflected by multi-parameter statistics. [the order of influence of those metrics is typically related to the strength of individual correlation coefficients - c</w:t>
-      </w:r>
-      <w:r>
-        <w:rPr>
-          <w:highlight w:val="yellow"/>
-        </w:rPr>
-        <w:t>heck</w:t>
-      </w:r>
-      <w:r>
-        <w:t>.] We therefore included this first-pass analysis to identify a set of most-important flow metrics based solely on single-variable correlations.</w:t>
+        <w:t xml:space="preserve">Section 4.2: Agreed, the flow-ecology relationships are very multifaceted, and thus better reflected by multi-parameter statistics. We therefore included this first-pass analysis to </w:t>
+      </w:r>
+      <w:r>
+        <w:t>compare the individual influence of distinct flow metrics. The analysis has been expanded to include spawner abundance as a predictor</w:t>
+      </w:r>
+      <w:r>
+        <w:t>.</w:t>
       </w:r>
       <w:r>
         <w:t xml:space="preserve"> </w:t>
       </w:r>
     </w:p>
-    <w:p>
-      <w:pPr>
-        <w:pStyle w:val="ListParagraph"/>
-        <w:numPr>
-          <w:ilvl w:val="1"/>
-          <w:numId w:val="6"/>
-        </w:numPr>
-      </w:pPr>
-      <w:r>
-        <w:t xml:space="preserve">[another recommendation to use the method of screening your predictors for correlation before plugging them into your model. </w:t>
-      </w:r>
-      <w:r>
-        <w:rPr>
-          <w:highlight w:val="magenta"/>
-        </w:rPr>
-        <w:t>Explain that lasso does the screening for us?]</w:t>
-      </w:r>
-    </w:p>
-    <w:p>
-      <w:pPr>
-        <w:pStyle w:val="ListParagraph"/>
-        <w:numPr>
-          <w:ilvl w:val="1"/>
-          <w:numId w:val="6"/>
-        </w:numPr>
-      </w:pPr>
-      <w:r>
-        <w:t xml:space="preserve">It’s true, including </w:t>
-      </w:r>
-      <w:r>
-        <w:rPr>
-          <w:highlight w:val="magenta"/>
-        </w:rPr>
-        <w:t>multiple life stages could make it more robust. Should we consider it</w:t>
-      </w:r>
-      <w:r>
-        <w:t>?</w:t>
-      </w:r>
-    </w:p>
+    <w:p/>
     <w:p>
       <w:pPr>
         <w:pStyle w:val="ListParagraph"/>
@@ -1005,8 +1204,25 @@
           <w:numId w:val="6"/>
         </w:numPr>
       </w:pPr>
-      <w:r>
-        <w:t>Pg ? lines 47-51</w:t>
+      <w:proofErr w:type="gramStart"/>
+      <w:r>
+        <w:t>Pg ?</w:t>
+      </w:r>
+      <w:proofErr w:type="gramEnd"/>
+      <w:r>
+        <w:t xml:space="preserve"> lines 47-51</w:t>
+      </w:r>
+      <w:r>
+        <w:t xml:space="preserve">: </w:t>
+      </w:r>
+      <w:r>
+        <w:t xml:space="preserve">the statistical methodology has been expanded, </w:t>
+      </w:r>
+      <w:r>
+        <w:t xml:space="preserve">the predictor and response data has now been transformed to facilitate better inter-predictor comparisons, </w:t>
+      </w:r>
+      <w:r>
+        <w:t>and model selection rationale has been clarified.</w:t>
       </w:r>
     </w:p>
     <w:p>
@@ -1020,6 +1236,9 @@
       <w:r>
         <w:t>Pg 33, line 9-10</w:t>
       </w:r>
+      <w:r>
+        <w:t>: We have included a collinearity screening exercise in the revised manuscript.</w:t>
+      </w:r>
     </w:p>
     <w:p>
       <w:pPr>
@@ -1030,7 +1249,11 @@
         </w:numPr>
       </w:pPr>
       <w:r>
+        <w:lastRenderedPageBreak/>
         <w:t>Next paragraph</w:t>
+      </w:r>
+      <w:r>
+        <w:t>: this predictor has been eliminated from the new analysis.</w:t>
       </w:r>
     </w:p>
     <w:p>
@@ -1044,44 +1267,19 @@
       <w:r>
         <w:t>Tables 5 and 6</w:t>
       </w:r>
-    </w:p>
-    <w:p>
-      <w:pPr>
-        <w:pStyle w:val="ListParagraph"/>
-        <w:numPr>
-          <w:ilvl w:val="0"/>
-          <w:numId w:val="6"/>
-        </w:numPr>
-      </w:pPr>
+      <w:r>
+        <w:t xml:space="preserve">, and </w:t>
+      </w:r>
       <w:r>
         <w:t>Sect 4.4.1</w:t>
       </w:r>
-    </w:p>
-    <w:p>
-      <w:pPr>
-        <w:pStyle w:val="ListParagraph"/>
-        <w:numPr>
-          <w:ilvl w:val="0"/>
-          <w:numId w:val="6"/>
-        </w:numPr>
-      </w:pPr>
-      <w:r>
-        <w:t>Sect 4.4.2</w:t>
-      </w:r>
-    </w:p>
-    <w:p>
-      <w:pPr>
-        <w:pStyle w:val="ListParagraph"/>
-        <w:numPr>
-          <w:ilvl w:val="0"/>
-          <w:numId w:val="6"/>
-        </w:numPr>
-      </w:pPr>
-      <w:r>
-        <w:t>Sect 4.4.3</w:t>
-      </w:r>
-    </w:p>
-    <w:p/>
+      <w:r>
+        <w:t>, 4.4.2, and 4.4.3</w:t>
+      </w:r>
+      <w:r>
+        <w:t>: These results have been updated, and reinterpreted in the discussion.</w:t>
+      </w:r>
+    </w:p>
     <w:p>
       <w:r>
         <w:t>Discussion</w:t>
@@ -1098,6 +1296,17 @@
       <w:r>
         <w:t>Sect 5.1</w:t>
       </w:r>
+      <w:r>
+        <w:t xml:space="preserve">: Agreed. We have included additional statistical modeling techniques and </w:t>
+      </w:r>
+      <w:proofErr w:type="gramStart"/>
+      <w:r>
+        <w:t>structures, and</w:t>
+      </w:r>
+      <w:proofErr w:type="gramEnd"/>
+      <w:r>
+        <w:t xml:space="preserve"> added more text comparing the various modeling options.</w:t>
+      </w:r>
     </w:p>
     <w:p>
       <w:pPr>
@@ -1110,6 +1319,9 @@
       <w:r>
         <w:t>Sect 5.2</w:t>
       </w:r>
+      <w:r>
+        <w:t xml:space="preserve">: This was informed by an incorrect understanding of “scouring flows” and has been removed from the interpretation. </w:t>
+      </w:r>
     </w:p>
     <w:p>
       <w:pPr>
@@ -1122,6 +1334,23 @@
       <w:r>
         <w:t>Sect 5.3</w:t>
       </w:r>
+      <w:r>
+        <w:t xml:space="preserve">: </w:t>
+      </w:r>
+      <w:r>
+        <w:t xml:space="preserve">We have included a collinearity screening exercise in the revised </w:t>
+      </w:r>
+      <w:proofErr w:type="gramStart"/>
+      <w:r>
+        <w:t>manuscript</w:t>
+      </w:r>
+      <w:r>
+        <w:t>, and</w:t>
+      </w:r>
+      <w:proofErr w:type="gramEnd"/>
+      <w:r>
+        <w:t xml:space="preserve"> reinterpreted these results.</w:t>
+      </w:r>
     </w:p>
     <w:p>
       <w:pPr>
@@ -1134,6 +1363,9 @@
       <w:r>
         <w:t>Sect 5.4</w:t>
       </w:r>
+      <w:r>
+        <w:t xml:space="preserve">: We have included a new interpretation of this question after revising our analysis, with a more nuanced understanding of which species’ smolt production is more sensitive to flow (relative to biotic factors like spawner abundance). </w:t>
+      </w:r>
     </w:p>
     <w:p>
       <w:pPr>
@@ -1146,6 +1378,9 @@
       <w:r>
         <w:t>Sect 5.5</w:t>
       </w:r>
+      <w:r>
+        <w:t xml:space="preserve">: We have reframed the discussion to avoid predicting numerical quantities of fish using flow metrics. </w:t>
+      </w:r>
     </w:p>
     <w:p>
       <w:r>
@@ -1163,6 +1398,9 @@
       <w:r>
         <w:t>Hypotheses to be explored</w:t>
       </w:r>
+      <w:r>
+        <w:t>: Central scientific questions have been included earlier in the manuscript, at the end of the first section of the introduction.</w:t>
+      </w:r>
     </w:p>
     <w:p>
       <w:pPr>
@@ -1175,6 +1413,9 @@
       <w:r>
         <w:t>Pg 44 line 12-13</w:t>
       </w:r>
+      <w:r>
+        <w:t>: The main conclusions have been revised after the reanalysis.</w:t>
+      </w:r>
     </w:p>
     <w:p>
       <w:pPr>
@@ -1187,1031 +1428,11 @@
       <w:r>
         <w:t>First sentence, last paragraph</w:t>
       </w:r>
+      <w:r>
+        <w:t>: management actions have been included as causal factors in the results, discussion and conclusion.</w:t>
+      </w:r>
     </w:p>
     <w:p/>
-    <w:p>
-      <w:pPr>
-        <w:rPr>
-          <w:u w:val="single"/>
-        </w:rPr>
-      </w:pPr>
-    </w:p>
-    <w:p>
-      <w:pPr>
-        <w:rPr>
-          <w:u w:val="single"/>
-        </w:rPr>
-      </w:pPr>
-    </w:p>
-    <w:p>
-      <w:pPr>
-        <w:rPr>
-          <w:u w:val="single"/>
-        </w:rPr>
-      </w:pPr>
-      <w:r>
-        <w:rPr>
-          <w:u w:val="single"/>
-        </w:rPr>
-        <w:lastRenderedPageBreak/>
-        <w:t>Discussion parts</w:t>
-      </w:r>
-    </w:p>
-    <w:p>
-      <w:r>
-        <w:t xml:space="preserve">I think we have a fundamental difference of approach or objective. It seems like you are super focused on predicting extinction risk. </w:t>
-      </w:r>
-    </w:p>
-    <w:p>
-      <w:r>
-        <w:t>Should we try to predict multiple life stages? Or just this one overall success metric?</w:t>
-      </w:r>
-    </w:p>
-    <w:p>
-      <w:r>
-        <w:t>Baruch 2024 paper</w:t>
-      </w:r>
-    </w:p>
-    <w:p>
-      <w:pPr>
-        <w:pStyle w:val="ListParagraph"/>
-        <w:numPr>
-          <w:ilvl w:val="0"/>
-          <w:numId w:val="8"/>
-        </w:numPr>
-      </w:pPr>
-      <w:r>
-        <w:t>Excluded 12 metrics that did not occur each year. Recalculated fall pulse to include it.</w:t>
-      </w:r>
-    </w:p>
-    <w:p>
-      <w:pPr>
-        <w:pStyle w:val="ListParagraph"/>
-        <w:numPr>
-          <w:ilvl w:val="0"/>
-          <w:numId w:val="8"/>
-        </w:numPr>
-      </w:pPr>
-      <w:r>
-        <w:t xml:space="preserve">Excluded 4 metrics highly correlated with other metrics. </w:t>
-      </w:r>
-      <w:r>
-        <w:t>(Which did you keep?)</w:t>
-      </w:r>
-    </w:p>
-    <w:p>
-      <w:pPr>
-        <w:pStyle w:val="ListParagraph"/>
-        <w:numPr>
-          <w:ilvl w:val="0"/>
-          <w:numId w:val="8"/>
-        </w:numPr>
-      </w:pPr>
-      <w:r>
-        <w:t>Final set included 9 flow metrics.</w:t>
-      </w:r>
-    </w:p>
-    <w:p>
-      <w:pPr>
-        <w:pStyle w:val="ListParagraph"/>
-        <w:numPr>
-          <w:ilvl w:val="0"/>
-          <w:numId w:val="8"/>
-        </w:numPr>
-      </w:pPr>
-      <w:r>
-        <w:t xml:space="preserve">Trying to understand MARSS: </w:t>
-      </w:r>
-    </w:p>
-    <w:p>
-      <w:pPr>
-        <w:pStyle w:val="ListParagraph"/>
-        <w:numPr>
-          <w:ilvl w:val="1"/>
-          <w:numId w:val="8"/>
-        </w:numPr>
-      </w:pPr>
-      <w:r>
-        <w:t>“leverages temporal autocorrelation”</w:t>
-      </w:r>
-    </w:p>
-    <w:p>
-      <w:pPr>
-        <w:pStyle w:val="ListParagraph"/>
-        <w:numPr>
-          <w:ilvl w:val="1"/>
-          <w:numId w:val="8"/>
-        </w:numPr>
-      </w:pPr>
-      <w:r>
-        <w:t>“quantify abiotic drivers of population dynamics”</w:t>
-      </w:r>
-    </w:p>
-    <w:p>
-      <w:pPr>
-        <w:pStyle w:val="ListParagraph"/>
-        <w:numPr>
-          <w:ilvl w:val="1"/>
-          <w:numId w:val="8"/>
-        </w:numPr>
-      </w:pPr>
-      <w:r>
-        <w:t>Which are “underlying ‘state’ processes”</w:t>
-      </w:r>
-    </w:p>
-    <w:p>
-      <w:pPr>
-        <w:pStyle w:val="ListParagraph"/>
-        <w:numPr>
-          <w:ilvl w:val="1"/>
-          <w:numId w:val="8"/>
-        </w:numPr>
-      </w:pPr>
-      <w:r>
-        <w:t>“while accounting for observation error”</w:t>
-      </w:r>
-    </w:p>
-    <w:p>
-      <w:pPr>
-        <w:pStyle w:val="ListParagraph"/>
-        <w:numPr>
-          <w:ilvl w:val="1"/>
-          <w:numId w:val="8"/>
-        </w:numPr>
-      </w:pPr>
-      <w:r>
-        <w:t>Multiple observations/sites of the same population – multiple monitoring locations?</w:t>
-      </w:r>
-    </w:p>
-    <w:p>
-      <w:pPr>
-        <w:pStyle w:val="ListParagraph"/>
-        <w:numPr>
-          <w:ilvl w:val="1"/>
-          <w:numId w:val="8"/>
-        </w:numPr>
-      </w:pPr>
-      <w:r>
-        <w:t>Can handle gaps in the response variables. Cool.</w:t>
-      </w:r>
-    </w:p>
-    <w:p>
-      <w:pPr>
-        <w:pStyle w:val="ListParagraph"/>
-        <w:numPr>
-          <w:ilvl w:val="1"/>
-          <w:numId w:val="8"/>
-        </w:numPr>
-      </w:pPr>
-      <w:r>
-        <w:t>Covariates, however, must be continuous.</w:t>
-      </w:r>
-    </w:p>
-    <w:p>
-      <w:pPr>
-        <w:pStyle w:val="ListParagraph"/>
-        <w:numPr>
-          <w:ilvl w:val="1"/>
-          <w:numId w:val="8"/>
-        </w:numPr>
-      </w:pPr>
-      <w:r>
-        <w:t>Matrix math</w:t>
-      </w:r>
-    </w:p>
-    <w:p>
-      <w:pPr>
-        <w:pStyle w:val="ListParagraph"/>
-        <w:numPr>
-          <w:ilvl w:val="2"/>
-          <w:numId w:val="8"/>
-        </w:numPr>
-      </w:pPr>
-      <w:r>
-        <w:t>What is x_t?</w:t>
-      </w:r>
-    </w:p>
-    <w:p>
-      <w:pPr>
-        <w:pStyle w:val="ListParagraph"/>
-        <w:numPr>
-          <w:ilvl w:val="2"/>
-          <w:numId w:val="8"/>
-        </w:numPr>
-      </w:pPr>
-      <w:r>
-        <w:t>Z matrix is site-specific observations? What is the data structure?</w:t>
-      </w:r>
-    </w:p>
-    <w:p>
-      <w:pPr>
-        <w:pStyle w:val="ListParagraph"/>
-        <w:numPr>
-          <w:ilvl w:val="2"/>
-          <w:numId w:val="8"/>
-        </w:numPr>
-      </w:pPr>
-      <w:r>
-        <w:t>One flow metric per model as an environmental covariate</w:t>
-      </w:r>
-    </w:p>
-    <w:p>
-      <w:pPr>
-        <w:pStyle w:val="ListParagraph"/>
-        <w:numPr>
-          <w:ilvl w:val="1"/>
-          <w:numId w:val="8"/>
-        </w:numPr>
-      </w:pPr>
-      <w:r>
-        <w:t>Abundance data logtransformed.</w:t>
-      </w:r>
-    </w:p>
-    <w:p>
-      <w:pPr>
-        <w:pStyle w:val="ListParagraph"/>
-        <w:numPr>
-          <w:ilvl w:val="0"/>
-          <w:numId w:val="8"/>
-        </w:numPr>
-      </w:pPr>
-      <w:r>
-        <w:t>Then, used the best model for each flow metric (selected with AICc).</w:t>
-      </w:r>
-    </w:p>
-    <w:p>
-      <w:pPr>
-        <w:pStyle w:val="ListParagraph"/>
-        <w:numPr>
-          <w:ilvl w:val="1"/>
-          <w:numId w:val="8"/>
-        </w:numPr>
-      </w:pPr>
-      <w:r>
-        <w:t xml:space="preserve"> Each flow metric has a coefficient for each species?</w:t>
-      </w:r>
-    </w:p>
-    <w:p>
-      <w:pPr>
-        <w:pStyle w:val="ListParagraph"/>
-        <w:numPr>
-          <w:ilvl w:val="1"/>
-          <w:numId w:val="8"/>
-        </w:numPr>
-      </w:pPr>
-      <w:r>
-        <w:t xml:space="preserve">Used these </w:t>
-      </w:r>
-      <w:r>
-        <w:t>coefficients, and future simulated managed flows? T</w:t>
-      </w:r>
-      <w:r>
-        <w:t xml:space="preserve">o predict species </w:t>
-      </w:r>
-      <w:r>
-        <w:t>extinction risk</w:t>
-      </w:r>
-      <w:r>
-        <w:t xml:space="preserve"> under future new flow management.</w:t>
-      </w:r>
-    </w:p>
-    <w:p>
-      <w:r>
-        <w:t xml:space="preserve">MARSS </w:t>
-      </w:r>
-    </w:p>
-    <w:p>
-      <w:pPr>
-        <w:pStyle w:val="ListParagraph"/>
-        <w:numPr>
-          <w:ilvl w:val="0"/>
-          <w:numId w:val="8"/>
-        </w:numPr>
-      </w:pPr>
-      <w:r>
-        <w:t xml:space="preserve">MARSS has clearly been developed by these cool eco statisticians in Seattle. But the focus </w:t>
-      </w:r>
-      <w:r>
-        <w:t>for this body of work for the past 20 years (</w:t>
-      </w:r>
-      <w:r>
-        <w:t>https://atsa-es.github.io/</w:t>
-      </w:r>
-      <w:r>
-        <w:t xml:space="preserve">) </w:t>
-      </w:r>
-      <w:r>
-        <w:t xml:space="preserve">really seems to be predicting extinctions or quasi-extinctions, which is how it’s used in Baruch 2024. We were approaching </w:t>
-      </w:r>
-      <w:r>
-        <w:t xml:space="preserve">this from the opposite direction: Which flows are correlated with salmon success? </w:t>
-      </w:r>
-      <w:r>
-        <w:rPr>
-          <w:highlight w:val="cyan"/>
-        </w:rPr>
-        <w:t>In your estimation is there any validity in that approach</w:t>
-      </w:r>
-      <w:r>
-        <w:t>?</w:t>
-      </w:r>
-    </w:p>
-    <w:p>
-      <w:pPr>
-        <w:pStyle w:val="ListParagraph"/>
-        <w:numPr>
-          <w:ilvl w:val="0"/>
-          <w:numId w:val="8"/>
-        </w:numPr>
-      </w:pPr>
-    </w:p>
-    <w:p>
-      <w:r>
-        <w:lastRenderedPageBreak/>
-        <w:t>Alignment of functional flows to life stage</w:t>
-      </w:r>
-    </w:p>
-    <w:p>
-      <w:pPr>
-        <w:pStyle w:val="ListParagraph"/>
-        <w:numPr>
-          <w:ilvl w:val="0"/>
-          <w:numId w:val="7"/>
-        </w:numPr>
-      </w:pPr>
-      <w:r>
-        <w:t>For sure, the alignment to different life stages needs more explanation.</w:t>
-      </w:r>
-    </w:p>
-    <w:p>
-      <w:pPr>
-        <w:pStyle w:val="ListParagraph"/>
-        <w:numPr>
-          <w:ilvl w:val="0"/>
-          <w:numId w:val="7"/>
-        </w:numPr>
-      </w:pPr>
-      <w:r>
-        <w:t>Can we think through how best to illuminate that?</w:t>
-      </w:r>
-    </w:p>
-    <w:p>
-      <w:pPr>
-        <w:pStyle w:val="ListParagraph"/>
-        <w:numPr>
-          <w:ilvl w:val="0"/>
-          <w:numId w:val="7"/>
-        </w:numPr>
-      </w:pPr>
-      <w:r>
-        <w:t>Baruch 2024 uses the Patterson 2020 algorithms to calculate functional flows. So did we! We just had an expanded number because we calculated, for example, the wet season duration for both the egg stage and the juvenile wintering stage.</w:t>
-      </w:r>
-    </w:p>
-    <w:p>
-      <w:pPr>
-        <w:pStyle w:val="ListParagraph"/>
-        <w:numPr>
-          <w:ilvl w:val="0"/>
-          <w:numId w:val="7"/>
-        </w:numPr>
-      </w:pPr>
-      <w:r>
-        <w:t>T</w:t>
-      </w:r>
-      <w:r>
-        <w:t xml:space="preserve">his </w:t>
-      </w:r>
-      <w:r>
-        <w:t xml:space="preserve">alignment </w:t>
-      </w:r>
-      <w:r>
-        <w:t xml:space="preserve">makes this application super bespoke to the 2 species of concern. </w:t>
-      </w:r>
-    </w:p>
-    <w:p>
-      <w:r>
-        <w:t>Potential other statistical  methods</w:t>
-      </w:r>
-    </w:p>
-    <w:p>
-      <w:pPr>
-        <w:pStyle w:val="ListParagraph"/>
-        <w:numPr>
-          <w:ilvl w:val="0"/>
-          <w:numId w:val="11"/>
-        </w:numPr>
-      </w:pPr>
-      <w:r>
-        <w:t>Our initial objective: automatically perform predictor selection, while dealing with high-dimensional data with lots of collinearity</w:t>
-      </w:r>
-    </w:p>
-    <w:p>
-      <w:pPr>
-        <w:pStyle w:val="ListParagraph"/>
-        <w:numPr>
-          <w:ilvl w:val="1"/>
-          <w:numId w:val="11"/>
-        </w:numPr>
-      </w:pPr>
-      <w:r>
-        <w:t>Subsequent research may suggest that, depending on the severity of the collinearity, lasso may not be able to handle it</w:t>
-      </w:r>
-    </w:p>
-    <w:p>
-      <w:pPr>
-        <w:pStyle w:val="ListParagraph"/>
-        <w:numPr>
-          <w:ilvl w:val="0"/>
-          <w:numId w:val="11"/>
-        </w:numPr>
-      </w:pPr>
-      <w:r>
-        <w:t>Lasso or Ridge Regression</w:t>
-      </w:r>
-    </w:p>
-    <w:p>
-      <w:pPr>
-        <w:pStyle w:val="ListParagraph"/>
-        <w:numPr>
-          <w:ilvl w:val="0"/>
-          <w:numId w:val="11"/>
-        </w:numPr>
-      </w:pPr>
-      <w:r>
-        <w:t>Principal Component Regression (avoids collinearity entirely by making all components orthogonal)</w:t>
-      </w:r>
-    </w:p>
-    <w:p>
-      <w:pPr>
-        <w:pStyle w:val="ListParagraph"/>
-        <w:numPr>
-          <w:ilvl w:val="0"/>
-          <w:numId w:val="11"/>
-        </w:numPr>
-      </w:pPr>
-      <w:r>
-        <w:t>MARSS</w:t>
-      </w:r>
-      <w:r>
-        <w:t xml:space="preserve"> – does it perform predictor selection</w:t>
-      </w:r>
-      <w:r>
-        <w:t xml:space="preserve"> (identify the most important flow metrics)</w:t>
-      </w:r>
-      <w:r>
-        <w:t>? How interpretable is it?</w:t>
-      </w:r>
-    </w:p>
-    <w:p>
-      <w:pPr>
-        <w:pStyle w:val="ListParagraph"/>
-        <w:numPr>
-          <w:ilvl w:val="0"/>
-          <w:numId w:val="11"/>
-        </w:numPr>
-      </w:pPr>
-      <w:r>
-        <w:t>Boosted regression trees</w:t>
-      </w:r>
-    </w:p>
-    <w:p>
-      <w:pPr>
-        <w:pStyle w:val="ListParagraph"/>
-        <w:numPr>
-          <w:ilvl w:val="0"/>
-          <w:numId w:val="11"/>
-        </w:numPr>
-      </w:pPr>
-      <w:r>
-        <w:t>Random forest</w:t>
-      </w:r>
-      <w:r>
-        <w:t xml:space="preserve"> – black box. Worse for interpretation</w:t>
-      </w:r>
-    </w:p>
-    <w:p/>
-    <w:p/>
-    <w:p/>
-    <w:p/>
-    <w:p>
-      <w:pPr>
-        <w:jc w:val="center"/>
-        <w:rPr>
-          <w:u w:val="single"/>
-        </w:rPr>
-      </w:pPr>
-      <w:r>
-        <w:rPr>
-          <w:u w:val="single"/>
-        </w:rPr>
-        <w:t>Buckets of review response tasks</w:t>
-      </w:r>
-    </w:p>
-    <w:p>
-      <w:r>
-        <w:t xml:space="preserve">Lit </w:t>
-      </w:r>
-      <w:r>
-        <w:rPr>
-          <w:highlight w:val="yellow"/>
-        </w:rPr>
-        <w:t>review</w:t>
-      </w:r>
-    </w:p>
-    <w:p>
-      <w:r>
-        <w:t xml:space="preserve">Adding </w:t>
-      </w:r>
-      <w:r>
-        <w:rPr>
-          <w:highlight w:val="yellow"/>
-        </w:rPr>
-        <w:t>detail/clarifying</w:t>
-      </w:r>
-      <w:r>
-        <w:t xml:space="preserve"> text</w:t>
-      </w:r>
-    </w:p>
-    <w:p>
-      <w:r>
-        <w:t xml:space="preserve">Statistical </w:t>
-      </w:r>
-      <w:r>
-        <w:rPr>
-          <w:highlight w:val="magenta"/>
-        </w:rPr>
-        <w:t>analysis</w:t>
-      </w:r>
-      <w:r>
-        <w:t xml:space="preserve"> tasks</w:t>
-      </w:r>
-    </w:p>
-    <w:p>
-      <w:r>
-        <w:t xml:space="preserve">Needs </w:t>
-      </w:r>
-      <w:r>
-        <w:rPr>
-          <w:highlight w:val="cyan"/>
-        </w:rPr>
-        <w:t>further</w:t>
-      </w:r>
-      <w:r>
-        <w:t xml:space="preserve"> discussion</w:t>
-      </w:r>
-    </w:p>
-    <w:p/>
-    <w:p>
-      <w:pPr>
-        <w:rPr>
-          <w:u w:val="single"/>
-        </w:rPr>
-      </w:pPr>
-    </w:p>
-    <w:p>
-      <w:pPr>
-        <w:rPr>
-          <w:u w:val="single"/>
-        </w:rPr>
-      </w:pPr>
-    </w:p>
-    <w:p>
-      <w:pPr>
-        <w:rPr>
-          <w:u w:val="single"/>
-        </w:rPr>
-      </w:pPr>
-    </w:p>
-    <w:p>
-      <w:pPr>
-        <w:rPr>
-          <w:u w:val="single"/>
-        </w:rPr>
-      </w:pPr>
-    </w:p>
-    <w:p>
-      <w:pPr>
-        <w:rPr>
-          <w:u w:val="single"/>
-        </w:rPr>
-      </w:pPr>
-      <w:r>
-        <w:rPr>
-          <w:u w:val="single"/>
-        </w:rPr>
-        <w:t xml:space="preserve">Discussion </w:t>
-      </w:r>
-      <w:r>
-        <w:rPr>
-          <w:u w:val="single"/>
-        </w:rPr>
-        <w:t>Notes</w:t>
-      </w:r>
-      <w:r>
-        <w:rPr>
-          <w:u w:val="single"/>
-        </w:rPr>
-        <w:t xml:space="preserve"> 1/16/2025</w:t>
-      </w:r>
-    </w:p>
-    <w:p>
-      <w:pPr>
-        <w:pStyle w:val="ListParagraph"/>
-        <w:numPr>
-          <w:ilvl w:val="0"/>
-          <w:numId w:val="12"/>
-        </w:numPr>
-      </w:pPr>
-      <w:r>
-        <w:t>Distinct objectives: quasi-extinction forecasts vs. single-species single-metric forecast</w:t>
-      </w:r>
-    </w:p>
-    <w:p>
-      <w:pPr>
-        <w:pStyle w:val="ListParagraph"/>
-        <w:numPr>
-          <w:ilvl w:val="1"/>
-          <w:numId w:val="12"/>
-        </w:numPr>
-      </w:pPr>
-      <w:r>
-        <w:t>MARSS</w:t>
-      </w:r>
-    </w:p>
-    <w:p>
-      <w:pPr>
-        <w:pStyle w:val="ListParagraph"/>
-        <w:numPr>
-          <w:ilvl w:val="2"/>
-          <w:numId w:val="12"/>
-        </w:numPr>
-      </w:pPr>
-      <w:r>
-        <w:t xml:space="preserve">Albert Rui at Berkeley uses this method, Ethan worked with him. MARSS is upgraded random forest. You can throw all kinds of stuff at it. Will take some correlation into account. </w:t>
-      </w:r>
-    </w:p>
-    <w:p>
-      <w:pPr>
-        <w:pStyle w:val="ListParagraph"/>
-        <w:numPr>
-          <w:ilvl w:val="2"/>
-          <w:numId w:val="12"/>
-        </w:numPr>
-      </w:pPr>
-      <w:r>
-        <w:t>Ranking of importance of different variables</w:t>
-      </w:r>
-    </w:p>
-    <w:p>
-      <w:pPr>
-        <w:pStyle w:val="ListParagraph"/>
-        <w:numPr>
-          <w:ilvl w:val="2"/>
-          <w:numId w:val="12"/>
-        </w:numPr>
-      </w:pPr>
-      <w:r>
-        <w:t>Can be hard to interpret the degree of importance, or if it would change if the flow changes</w:t>
-      </w:r>
-    </w:p>
-    <w:p>
-      <w:pPr>
-        <w:pStyle w:val="ListParagraph"/>
-        <w:numPr>
-          <w:ilvl w:val="2"/>
-          <w:numId w:val="12"/>
-        </w:numPr>
-      </w:pPr>
-      <w:r>
-        <w:t>Random forest will give you those rankings, but it’s a bit of black box</w:t>
-      </w:r>
-    </w:p>
-    <w:p>
-      <w:pPr>
-        <w:pStyle w:val="ListParagraph"/>
-        <w:numPr>
-          <w:ilvl w:val="2"/>
-          <w:numId w:val="12"/>
-        </w:numPr>
-      </w:pPr>
-      <w:r>
-        <w:t xml:space="preserve">MARSS turning into extinction probability is more interpretable </w:t>
-      </w:r>
-    </w:p>
-    <w:p>
-      <w:pPr>
-        <w:pStyle w:val="ListParagraph"/>
-        <w:numPr>
-          <w:ilvl w:val="1"/>
-          <w:numId w:val="12"/>
-        </w:numPr>
-      </w:pPr>
-      <w:r>
-        <w:t xml:space="preserve">I don’t understand MARSS. I think we would be overfitting. </w:t>
-      </w:r>
-    </w:p>
-    <w:p>
-      <w:pPr>
-        <w:pStyle w:val="ListParagraph"/>
-        <w:numPr>
-          <w:ilvl w:val="2"/>
-          <w:numId w:val="12"/>
-        </w:numPr>
-      </w:pPr>
-      <w:r>
-        <w:t xml:space="preserve">You should talk to Ethan and Albert before you throw it out the window. Is it ok for your dataset. I can facilitate that meeting </w:t>
-      </w:r>
-    </w:p>
-    <w:p>
-      <w:pPr>
-        <w:pStyle w:val="ListParagraph"/>
-        <w:numPr>
-          <w:ilvl w:val="2"/>
-          <w:numId w:val="12"/>
-        </w:numPr>
-      </w:pPr>
-      <w:r>
-        <w:t>Modeling: MARSS does not take multiple life stages into account. Data goes into it is one observation per year. 10-15 years of fish datasets in Arizona in Ethan’s dissertation. Takes the changes over time into account. (I also do not understand the math.) Can handle the fish cohort lags into account.</w:t>
-      </w:r>
-    </w:p>
-    <w:p>
-      <w:pPr>
-        <w:pStyle w:val="ListParagraph"/>
-        <w:numPr>
-          <w:ilvl w:val="2"/>
-          <w:numId w:val="12"/>
-        </w:numPr>
-      </w:pPr>
-      <w:r>
-        <w:t>What trying to get out of it: quasi-extinction forecast vs single-species</w:t>
-      </w:r>
-    </w:p>
-    <w:p>
-      <w:pPr>
-        <w:pStyle w:val="ListParagraph"/>
-        <w:numPr>
-          <w:ilvl w:val="3"/>
-          <w:numId w:val="12"/>
-        </w:numPr>
-      </w:pPr>
-      <w:r>
-        <w:t>Can’t have one fish  function, that’s impossible</w:t>
-      </w:r>
-    </w:p>
-    <w:p>
-      <w:pPr>
-        <w:pStyle w:val="ListParagraph"/>
-        <w:numPr>
-          <w:ilvl w:val="3"/>
-          <w:numId w:val="12"/>
-        </w:numPr>
-      </w:pPr>
-      <w:r>
-        <w:t>A couple metrics supporting fish growth</w:t>
-      </w:r>
-    </w:p>
-    <w:p>
-      <w:pPr>
-        <w:pStyle w:val="ListParagraph"/>
-        <w:numPr>
-          <w:ilvl w:val="2"/>
-          <w:numId w:val="12"/>
-        </w:numPr>
-      </w:pPr>
-      <w:r>
-        <w:t>What’s a hydrologic benefit funcnion</w:t>
-      </w:r>
-    </w:p>
-    <w:p>
-      <w:pPr>
-        <w:pStyle w:val="ListParagraph"/>
-        <w:numPr>
-          <w:ilvl w:val="3"/>
-          <w:numId w:val="12"/>
-        </w:numPr>
-      </w:pPr>
-      <w:r>
-        <w:t>The fundamental saying that flow will give you X number of fish is just wrong/misleading.</w:t>
-      </w:r>
-    </w:p>
-    <w:p>
-      <w:pPr>
-        <w:pStyle w:val="ListParagraph"/>
-        <w:numPr>
-          <w:ilvl w:val="3"/>
-          <w:numId w:val="12"/>
-        </w:numPr>
-      </w:pPr>
-      <w:r>
-        <w:t xml:space="preserve">To imply that you will get this many fish with this flow will set </w:t>
-      </w:r>
-    </w:p>
-    <w:p>
-      <w:pPr>
-        <w:pStyle w:val="ListParagraph"/>
-        <w:numPr>
-          <w:ilvl w:val="0"/>
-          <w:numId w:val="12"/>
-        </w:numPr>
-      </w:pPr>
-      <w:r>
-        <w:t>Merits of accounting for collinearity: pre-screening vs. automated predictor selection</w:t>
-      </w:r>
-    </w:p>
-    <w:p>
-      <w:pPr>
-        <w:pStyle w:val="ListParagraph"/>
-        <w:numPr>
-          <w:ilvl w:val="0"/>
-          <w:numId w:val="12"/>
-        </w:numPr>
-      </w:pPr>
-      <w:r>
-        <w:t>Statistical method rationale (LASSO and MARSS) and other options (Principal Component Regression; boosted regression trees, random forest</w:t>
-      </w:r>
-      <w:r>
-        <w:t>)</w:t>
-      </w:r>
-    </w:p>
-    <w:p>
-      <w:pPr>
-        <w:pStyle w:val="ListParagraph"/>
-        <w:numPr>
-          <w:ilvl w:val="0"/>
-          <w:numId w:val="12"/>
-        </w:numPr>
-      </w:pPr>
-      <w:r>
-        <w:t>Gauge reliability</w:t>
-      </w:r>
-    </w:p>
-    <w:p>
-      <w:pPr>
-        <w:pStyle w:val="ListParagraph"/>
-        <w:numPr>
-          <w:ilvl w:val="1"/>
-          <w:numId w:val="12"/>
-        </w:numPr>
-      </w:pPr>
-      <w:r>
-        <w:t>50 cfs at FJ could be no French Creek connectivity or full connectivity</w:t>
-      </w:r>
-    </w:p>
-    <w:p>
-      <w:pPr>
-        <w:pStyle w:val="ListParagraph"/>
-        <w:numPr>
-          <w:ilvl w:val="0"/>
-          <w:numId w:val="12"/>
-        </w:numPr>
-      </w:pPr>
-      <w:r>
-        <w:lastRenderedPageBreak/>
-        <w:t xml:space="preserve">A gajillion metrics. </w:t>
-      </w:r>
-    </w:p>
-    <w:p>
-      <w:pPr>
-        <w:pStyle w:val="ListParagraph"/>
-        <w:numPr>
-          <w:ilvl w:val="1"/>
-          <w:numId w:val="12"/>
-        </w:numPr>
-      </w:pPr>
-      <w:r>
-        <w:t>Connectivity timing</w:t>
-      </w:r>
-    </w:p>
-    <w:p>
-      <w:pPr>
-        <w:pStyle w:val="ListParagraph"/>
-        <w:numPr>
-          <w:ilvl w:val="1"/>
-          <w:numId w:val="12"/>
-        </w:numPr>
-      </w:pPr>
-      <w:r>
-        <w:t xml:space="preserve">How important is the timing? Water year day. Continuous number. Looking for dates that correlate </w:t>
-      </w:r>
-    </w:p>
-    <w:p>
-      <w:pPr>
-        <w:pStyle w:val="ListParagraph"/>
-        <w:numPr>
-          <w:ilvl w:val="1"/>
-          <w:numId w:val="12"/>
-        </w:numPr>
-      </w:pPr>
-      <w:r>
-        <w:t>Why not separate it into onset of the wet season?</w:t>
-      </w:r>
-    </w:p>
-    <w:p>
-      <w:pPr>
-        <w:pStyle w:val="ListParagraph"/>
-        <w:numPr>
-          <w:ilvl w:val="1"/>
-          <w:numId w:val="12"/>
-        </w:numPr>
-      </w:pPr>
-      <w:r>
-        <w:t>What is the timing of 100% watershed reconnection</w:t>
-      </w:r>
-    </w:p>
-    <w:p>
-      <w:pPr>
-        <w:pStyle w:val="ListParagraph"/>
-        <w:numPr>
-          <w:ilvl w:val="1"/>
-          <w:numId w:val="12"/>
-        </w:numPr>
-      </w:pPr>
-      <w:r>
-        <w:t>What is the timing of 50% watershed reconnection</w:t>
-      </w:r>
-    </w:p>
-    <w:p>
-      <w:pPr>
-        <w:pStyle w:val="ListParagraph"/>
-        <w:numPr>
-          <w:ilvl w:val="2"/>
-          <w:numId w:val="12"/>
-        </w:numPr>
-      </w:pPr>
-      <w:r>
-        <w:t>Then you define the variable. You define the variable of, the 100% is typically connected at 200 cfs</w:t>
-      </w:r>
-    </w:p>
-    <w:p>
-      <w:r>
-        <w:t>Action items</w:t>
-      </w:r>
-    </w:p>
-    <w:p>
-      <w:pPr>
-        <w:rPr>
-          <w:strike/>
-        </w:rPr>
-      </w:pPr>
-      <w:r>
-        <w:rPr>
-          <w:strike/>
-        </w:rPr>
-        <w:t>Simplify connectivity timing metrics per discussion</w:t>
-      </w:r>
-    </w:p>
-    <w:p>
-      <w:pPr>
-        <w:rPr>
-          <w:strike/>
-        </w:rPr>
-      </w:pPr>
-      <w:r>
-        <w:rPr>
-          <w:strike/>
-        </w:rPr>
-        <w:t>Recalculate the metrics to confirm</w:t>
-      </w:r>
-    </w:p>
-    <w:p>
-      <w:r>
-        <w:rPr>
-          <w:strike/>
-        </w:rPr>
-        <w:t>Correlation analysis pre-screening</w:t>
-      </w:r>
-    </w:p>
-    <w:p>
-      <w:r>
-        <w:t>Chat with folks about MARSS</w:t>
-      </w:r>
-      <w:r>
-        <w:t xml:space="preserve"> and response variables</w:t>
-      </w:r>
-    </w:p>
-    <w:p>
-      <w:r>
-        <w:t>Reframe hydrologic benefit function: conditions that support salmonid rearing</w:t>
-      </w:r>
-    </w:p>
-    <w:p/>
-    <w:p>
-      <w:r>
-        <w:t>Questions for Sarah</w:t>
-      </w:r>
-    </w:p>
-    <w:p>
-      <w:pPr>
-        <w:pStyle w:val="ListParagraph"/>
-        <w:numPr>
-          <w:ilvl w:val="0"/>
-          <w:numId w:val="13"/>
-        </w:numPr>
-      </w:pPr>
-      <w:r>
-        <w:t>What’s the citation for the Flashy calculator?</w:t>
-      </w:r>
-    </w:p>
     <w:sectPr>
       <w:pgSz w:w="12240" w:h="15840"/>
       <w:pgMar w:top="1440" w:right="1440" w:bottom="1440" w:left="1440" w:header="720" w:footer="720" w:gutter="0"/>
@@ -3150,7 +2371,7 @@
         <w:ind w:left="1440" w:hanging="360"/>
       </w:pPr>
     </w:lvl>
-    <w:lvl w:ilvl="2" w:tplc="0409001B" w:tentative="1">
+    <w:lvl w:ilvl="2" w:tplc="0409001B">
       <w:start w:val="1"/>
       <w:numFmt w:val="lowerRoman"/>
       <w:lvlText w:val="%3."/>
@@ -3554,7 +2775,7 @@
         <w:rFonts w:ascii="Courier New" w:hAnsi="Courier New" w:cs="Courier New" w:hint="default"/>
       </w:rPr>
     </w:lvl>
-    <w:lvl w:ilvl="2" w:tplc="04090005" w:tentative="1">
+    <w:lvl w:ilvl="2" w:tplc="04090005">
       <w:start w:val="1"/>
       <w:numFmt w:val="bullet"/>
       <w:lvlText w:val=""/>

</xml_diff>